<commit_message>
status code 409 to 204, 친구 삭제 구현 중
</commit_message>
<xml_diff>
--- a/Daejeon_People_Server/API Document.docx
+++ b/Daejeon_People_Server/API Document.docx
@@ -171,7 +171,6 @@
         <w:ind w:leftChars="0" w:left="760"/>
         <w:jc w:val="center"/>
         <w:rPr>
-          <w:rFonts w:hint="eastAsia"/>
           <w:b/>
           <w:color w:val="2E74B5" w:themeColor="accent1" w:themeShade="BF"/>
           <w:sz w:val="28"/>
@@ -815,7 +814,6 @@
             <w:pPr>
               <w:jc w:val="center"/>
               <w:rPr>
-                <w:rFonts w:hint="eastAsia"/>
                 <w:sz w:val="22"/>
               </w:rPr>
             </w:pPr>
@@ -836,12 +834,14 @@
             <w:pPr>
               <w:jc w:val="center"/>
               <w:rPr>
-                <w:sz w:val="22"/>
-              </w:rPr>
-            </w:pPr>
-            <w:r>
-              <w:rPr>
-                <w:rFonts w:hint="eastAsia"/>
+                <w:b/>
+                <w:sz w:val="22"/>
+              </w:rPr>
+            </w:pPr>
+            <w:r>
+              <w:rPr>
+                <w:rFonts w:hint="eastAsia"/>
+                <w:b/>
                 <w:sz w:val="22"/>
               </w:rPr>
               <w:t>이메일 중복 체크</w:t>
@@ -875,7 +875,6 @@
             <w:pPr>
               <w:jc w:val="center"/>
               <w:rPr>
-                <w:rFonts w:hint="eastAsia"/>
                 <w:sz w:val="22"/>
               </w:rPr>
             </w:pPr>
@@ -1039,7 +1038,7 @@
               <w:rPr>
                 <w:sz w:val="22"/>
               </w:rPr>
-              <w:t>409</w:t>
+              <w:t>204</w:t>
             </w:r>
           </w:p>
         </w:tc>
@@ -1076,15 +1075,33 @@
             <w:pPr>
               <w:jc w:val="center"/>
               <w:rPr>
-                <w:sz w:val="22"/>
-              </w:rPr>
-            </w:pPr>
-            <w:r>
-              <w:rPr>
-                <w:rFonts w:hint="eastAsia"/>
-                <w:sz w:val="22"/>
-              </w:rPr>
-              <w:t>이메일 인증번호 발송</w:t>
+                <w:b/>
+                <w:sz w:val="22"/>
+              </w:rPr>
+            </w:pPr>
+            <w:r>
+              <w:rPr>
+                <w:rFonts w:hint="eastAsia"/>
+                <w:b/>
+                <w:sz w:val="22"/>
+              </w:rPr>
+              <w:t>이메일</w:t>
+            </w:r>
+            <w:r>
+              <w:rPr>
+                <w:rFonts w:hint="eastAsia"/>
+                <w:b/>
+                <w:sz w:val="22"/>
+              </w:rPr>
+              <w:t>로</w:t>
+            </w:r>
+            <w:r>
+              <w:rPr>
+                <w:rFonts w:hint="eastAsia"/>
+                <w:b/>
+                <w:sz w:val="22"/>
+              </w:rPr>
+              <w:t xml:space="preserve"> 인증번호 발송</w:t>
             </w:r>
           </w:p>
         </w:tc>
@@ -1116,7 +1133,6 @@
             <w:pPr>
               <w:jc w:val="center"/>
               <w:rPr>
-                <w:rFonts w:hint="eastAsia"/>
                 <w:sz w:val="22"/>
               </w:rPr>
             </w:pPr>
@@ -1307,7 +1323,6 @@
             <w:pPr>
               <w:jc w:val="center"/>
               <w:rPr>
-                <w:rFonts w:hint="eastAsia"/>
                 <w:sz w:val="22"/>
               </w:rPr>
             </w:pPr>
@@ -1328,13 +1343,14 @@
             <w:pPr>
               <w:jc w:val="center"/>
               <w:rPr>
-                <w:rFonts w:hint="eastAsia"/>
-                <w:sz w:val="22"/>
-              </w:rPr>
-            </w:pPr>
-            <w:r>
-              <w:rPr>
-                <w:rFonts w:hint="eastAsia"/>
+                <w:b/>
+                <w:sz w:val="22"/>
+              </w:rPr>
+            </w:pPr>
+            <w:r>
+              <w:rPr>
+                <w:rFonts w:hint="eastAsia"/>
+                <w:b/>
                 <w:sz w:val="22"/>
               </w:rPr>
               <w:t>이메일 인증번호 확인</w:t>
@@ -1349,7 +1365,6 @@
             <w:pPr>
               <w:jc w:val="center"/>
               <w:rPr>
-                <w:rFonts w:hint="eastAsia"/>
                 <w:sz w:val="22"/>
               </w:rPr>
             </w:pPr>
@@ -1370,7 +1385,6 @@
             <w:pPr>
               <w:jc w:val="center"/>
               <w:rPr>
-                <w:rFonts w:hint="eastAsia"/>
                 <w:sz w:val="22"/>
               </w:rPr>
             </w:pPr>
@@ -1391,7 +1405,6 @@
             <w:pPr>
               <w:jc w:val="center"/>
               <w:rPr>
-                <w:rFonts w:hint="eastAsia"/>
                 <w:sz w:val="22"/>
               </w:rPr>
             </w:pPr>
@@ -1412,7 +1425,6 @@
             <w:pPr>
               <w:jc w:val="center"/>
               <w:rPr>
-                <w:rFonts w:hint="eastAsia"/>
                 <w:sz w:val="22"/>
               </w:rPr>
             </w:pPr>
@@ -1496,7 +1508,6 @@
             <w:pPr>
               <w:jc w:val="center"/>
               <w:rPr>
-                <w:rFonts w:hint="eastAsia"/>
                 <w:sz w:val="22"/>
               </w:rPr>
             </w:pPr>
@@ -1517,7 +1528,6 @@
             <w:pPr>
               <w:jc w:val="center"/>
               <w:rPr>
-                <w:rFonts w:hint="eastAsia"/>
                 <w:sz w:val="22"/>
               </w:rPr>
             </w:pPr>
@@ -1538,7 +1548,6 @@
             <w:pPr>
               <w:jc w:val="center"/>
               <w:rPr>
-                <w:rFonts w:hint="eastAsia"/>
                 <w:sz w:val="22"/>
               </w:rPr>
             </w:pPr>
@@ -1559,7 +1568,6 @@
             <w:pPr>
               <w:jc w:val="center"/>
               <w:rPr>
-                <w:rFonts w:hint="eastAsia"/>
                 <w:sz w:val="22"/>
               </w:rPr>
             </w:pPr>
@@ -1585,7 +1593,6 @@
             <w:pPr>
               <w:jc w:val="center"/>
               <w:rPr>
-                <w:rFonts w:hint="eastAsia"/>
                 <w:sz w:val="22"/>
               </w:rPr>
             </w:pPr>
@@ -1606,13 +1613,14 @@
             <w:pPr>
               <w:jc w:val="center"/>
               <w:rPr>
-                <w:rFonts w:hint="eastAsia"/>
-                <w:sz w:val="22"/>
-              </w:rPr>
-            </w:pPr>
-            <w:r>
-              <w:rPr>
-                <w:rFonts w:hint="eastAsia"/>
+                <w:b/>
+                <w:sz w:val="22"/>
+              </w:rPr>
+            </w:pPr>
+            <w:r>
+              <w:rPr>
+                <w:rFonts w:hint="eastAsia"/>
+                <w:b/>
                 <w:sz w:val="22"/>
               </w:rPr>
               <w:t>핸드폰 중복 체크</w:t>
@@ -1627,7 +1635,6 @@
             <w:pPr>
               <w:jc w:val="center"/>
               <w:rPr>
-                <w:rFonts w:hint="eastAsia"/>
                 <w:sz w:val="22"/>
               </w:rPr>
             </w:pPr>
@@ -1647,7 +1654,6 @@
             <w:pPr>
               <w:jc w:val="center"/>
               <w:rPr>
-                <w:rFonts w:hint="eastAsia"/>
                 <w:sz w:val="22"/>
               </w:rPr>
             </w:pPr>
@@ -1674,7 +1680,6 @@
             <w:pPr>
               <w:jc w:val="center"/>
               <w:rPr>
-                <w:rFonts w:hint="eastAsia"/>
                 <w:sz w:val="22"/>
               </w:rPr>
             </w:pPr>
@@ -1695,7 +1700,6 @@
             <w:pPr>
               <w:jc w:val="center"/>
               <w:rPr>
-                <w:rFonts w:hint="eastAsia"/>
                 <w:sz w:val="22"/>
               </w:rPr>
             </w:pPr>
@@ -1748,7 +1752,6 @@
             <w:pPr>
               <w:jc w:val="center"/>
               <w:rPr>
-                <w:rFonts w:hint="eastAsia"/>
                 <w:sz w:val="22"/>
               </w:rPr>
             </w:pPr>
@@ -1769,7 +1772,6 @@
             <w:pPr>
               <w:jc w:val="center"/>
               <w:rPr>
-                <w:rFonts w:hint="eastAsia"/>
                 <w:sz w:val="22"/>
               </w:rPr>
             </w:pPr>
@@ -1790,7 +1792,6 @@
             <w:pPr>
               <w:jc w:val="center"/>
               <w:rPr>
-                <w:rFonts w:hint="eastAsia"/>
                 <w:sz w:val="22"/>
               </w:rPr>
             </w:pPr>
@@ -1811,16 +1812,14 @@
             <w:pPr>
               <w:jc w:val="center"/>
               <w:rPr>
-                <w:rFonts w:hint="eastAsia"/>
-                <w:sz w:val="22"/>
-              </w:rPr>
-            </w:pPr>
-            <w:r>
-              <w:rPr>
-                <w:rFonts w:hint="eastAsia"/>
-                <w:sz w:val="22"/>
-              </w:rPr>
-              <w:t>409</w:t>
+                <w:sz w:val="22"/>
+              </w:rPr>
+            </w:pPr>
+            <w:r>
+              <w:rPr>
+                <w:sz w:val="22"/>
+              </w:rPr>
+              <w:t>204</w:t>
             </w:r>
           </w:p>
         </w:tc>
@@ -1837,7 +1836,6 @@
             <w:pPr>
               <w:jc w:val="center"/>
               <w:rPr>
-                <w:rFonts w:hint="eastAsia"/>
                 <w:sz w:val="22"/>
               </w:rPr>
             </w:pPr>
@@ -1858,16 +1856,33 @@
             <w:pPr>
               <w:jc w:val="center"/>
               <w:rPr>
-                <w:rFonts w:hint="eastAsia"/>
-                <w:sz w:val="22"/>
-              </w:rPr>
-            </w:pPr>
-            <w:r>
-              <w:rPr>
-                <w:rFonts w:hint="eastAsia"/>
-                <w:sz w:val="22"/>
-              </w:rPr>
-              <w:t>핸드폰 인증번호 발송</w:t>
+                <w:b/>
+                <w:sz w:val="22"/>
+              </w:rPr>
+            </w:pPr>
+            <w:r>
+              <w:rPr>
+                <w:rFonts w:hint="eastAsia"/>
+                <w:b/>
+                <w:sz w:val="22"/>
+              </w:rPr>
+              <w:t>핸드폰</w:t>
+            </w:r>
+            <w:r>
+              <w:rPr>
+                <w:rFonts w:hint="eastAsia"/>
+                <w:b/>
+                <w:sz w:val="22"/>
+              </w:rPr>
+              <w:t>으로</w:t>
+            </w:r>
+            <w:r>
+              <w:rPr>
+                <w:rFonts w:hint="eastAsia"/>
+                <w:b/>
+                <w:sz w:val="22"/>
+              </w:rPr>
+              <w:t xml:space="preserve"> 인증번호 발송</w:t>
             </w:r>
           </w:p>
         </w:tc>
@@ -1879,7 +1894,6 @@
             <w:pPr>
               <w:jc w:val="center"/>
               <w:rPr>
-                <w:rFonts w:hint="eastAsia"/>
                 <w:sz w:val="22"/>
               </w:rPr>
             </w:pPr>
@@ -1900,7 +1914,6 @@
             <w:pPr>
               <w:jc w:val="center"/>
               <w:rPr>
-                <w:rFonts w:hint="eastAsia"/>
                 <w:sz w:val="22"/>
               </w:rPr>
             </w:pPr>
@@ -1921,7 +1934,6 @@
             <w:pPr>
               <w:jc w:val="center"/>
               <w:rPr>
-                <w:rFonts w:hint="eastAsia"/>
                 <w:sz w:val="22"/>
               </w:rPr>
             </w:pPr>
@@ -1942,7 +1954,6 @@
             <w:pPr>
               <w:jc w:val="center"/>
               <w:rPr>
-                <w:rFonts w:hint="eastAsia"/>
                 <w:sz w:val="22"/>
               </w:rPr>
             </w:pPr>
@@ -1995,7 +2006,6 @@
             <w:pPr>
               <w:jc w:val="center"/>
               <w:rPr>
-                <w:rFonts w:hint="eastAsia"/>
                 <w:sz w:val="22"/>
               </w:rPr>
             </w:pPr>
@@ -2016,7 +2026,6 @@
             <w:pPr>
               <w:jc w:val="center"/>
               <w:rPr>
-                <w:rFonts w:hint="eastAsia"/>
                 <w:sz w:val="22"/>
               </w:rPr>
             </w:pPr>
@@ -2037,7 +2046,6 @@
             <w:pPr>
               <w:jc w:val="center"/>
               <w:rPr>
-                <w:rFonts w:hint="eastAsia"/>
                 <w:sz w:val="22"/>
               </w:rPr>
             </w:pPr>
@@ -2058,7 +2066,6 @@
             <w:pPr>
               <w:jc w:val="center"/>
               <w:rPr>
-                <w:rFonts w:hint="eastAsia"/>
                 <w:sz w:val="22"/>
               </w:rPr>
             </w:pPr>
@@ -2084,7 +2091,6 @@
             <w:pPr>
               <w:jc w:val="center"/>
               <w:rPr>
-                <w:rFonts w:hint="eastAsia"/>
                 <w:sz w:val="22"/>
               </w:rPr>
             </w:pPr>
@@ -2105,13 +2111,14 @@
             <w:pPr>
               <w:jc w:val="center"/>
               <w:rPr>
-                <w:rFonts w:hint="eastAsia"/>
-                <w:sz w:val="22"/>
-              </w:rPr>
-            </w:pPr>
-            <w:r>
-              <w:rPr>
-                <w:rFonts w:hint="eastAsia"/>
+                <w:b/>
+                <w:sz w:val="22"/>
+              </w:rPr>
+            </w:pPr>
+            <w:r>
+              <w:rPr>
+                <w:rFonts w:hint="eastAsia"/>
+                <w:b/>
                 <w:sz w:val="22"/>
               </w:rPr>
               <w:t>핸드폰 인증번호 확인</w:t>
@@ -2126,7 +2133,6 @@
             <w:pPr>
               <w:jc w:val="center"/>
               <w:rPr>
-                <w:rFonts w:hint="eastAsia"/>
                 <w:sz w:val="22"/>
               </w:rPr>
             </w:pPr>
@@ -2147,7 +2153,6 @@
             <w:pPr>
               <w:jc w:val="center"/>
               <w:rPr>
-                <w:rFonts w:hint="eastAsia"/>
                 <w:sz w:val="22"/>
               </w:rPr>
             </w:pPr>
@@ -2168,7 +2173,6 @@
             <w:pPr>
               <w:jc w:val="center"/>
               <w:rPr>
-                <w:rFonts w:hint="eastAsia"/>
                 <w:sz w:val="22"/>
               </w:rPr>
             </w:pPr>
@@ -2189,7 +2193,6 @@
             <w:pPr>
               <w:jc w:val="center"/>
               <w:rPr>
-                <w:rFonts w:hint="eastAsia"/>
                 <w:sz w:val="22"/>
               </w:rPr>
             </w:pPr>
@@ -2256,7 +2259,6 @@
             <w:pPr>
               <w:jc w:val="center"/>
               <w:rPr>
-                <w:rFonts w:hint="eastAsia"/>
                 <w:sz w:val="22"/>
               </w:rPr>
             </w:pPr>
@@ -2277,7 +2279,6 @@
             <w:pPr>
               <w:jc w:val="center"/>
               <w:rPr>
-                <w:rFonts w:hint="eastAsia"/>
                 <w:sz w:val="22"/>
               </w:rPr>
             </w:pPr>
@@ -2298,7 +2299,6 @@
             <w:pPr>
               <w:jc w:val="center"/>
               <w:rPr>
-                <w:rFonts w:hint="eastAsia"/>
                 <w:sz w:val="22"/>
               </w:rPr>
             </w:pPr>
@@ -2319,7 +2319,6 @@
             <w:pPr>
               <w:jc w:val="center"/>
               <w:rPr>
-                <w:rFonts w:hint="eastAsia"/>
                 <w:sz w:val="22"/>
               </w:rPr>
             </w:pPr>
@@ -2345,7 +2344,6 @@
             <w:pPr>
               <w:jc w:val="center"/>
               <w:rPr>
-                <w:rFonts w:hint="eastAsia"/>
                 <w:sz w:val="22"/>
               </w:rPr>
             </w:pPr>
@@ -2366,7 +2364,6 @@
             <w:pPr>
               <w:jc w:val="center"/>
               <w:rPr>
-                <w:rFonts w:hint="eastAsia"/>
                 <w:sz w:val="22"/>
               </w:rPr>
             </w:pPr>
@@ -2387,7 +2384,6 @@
             <w:pPr>
               <w:jc w:val="center"/>
               <w:rPr>
-                <w:rFonts w:hint="eastAsia"/>
                 <w:sz w:val="22"/>
               </w:rPr>
             </w:pPr>
@@ -2408,7 +2404,6 @@
             <w:pPr>
               <w:jc w:val="center"/>
               <w:rPr>
-                <w:rFonts w:hint="eastAsia"/>
                 <w:sz w:val="22"/>
               </w:rPr>
             </w:pPr>
@@ -2429,7 +2424,6 @@
             <w:pPr>
               <w:jc w:val="center"/>
               <w:rPr>
-                <w:rFonts w:hint="eastAsia"/>
                 <w:sz w:val="22"/>
               </w:rPr>
             </w:pPr>
@@ -2450,7 +2444,6 @@
             <w:pPr>
               <w:jc w:val="center"/>
               <w:rPr>
-                <w:rFonts w:hint="eastAsia"/>
                 <w:sz w:val="22"/>
               </w:rPr>
             </w:pPr>
@@ -2573,7 +2566,6 @@
             <w:pPr>
               <w:jc w:val="center"/>
               <w:rPr>
-                <w:rFonts w:hint="eastAsia"/>
                 <w:sz w:val="22"/>
               </w:rPr>
             </w:pPr>
@@ -2593,7 +2585,6 @@
             <w:pPr>
               <w:jc w:val="center"/>
               <w:rPr>
-                <w:rFonts w:hint="eastAsia"/>
                 <w:sz w:val="22"/>
               </w:rPr>
             </w:pPr>
@@ -2614,7 +2605,6 @@
             <w:pPr>
               <w:jc w:val="center"/>
               <w:rPr>
-                <w:rFonts w:hint="eastAsia"/>
                 <w:sz w:val="22"/>
               </w:rPr>
             </w:pPr>
@@ -2635,7 +2625,6 @@
             <w:pPr>
               <w:jc w:val="center"/>
               <w:rPr>
-                <w:rFonts w:hint="eastAsia"/>
                 <w:sz w:val="22"/>
               </w:rPr>
             </w:pPr>
@@ -2661,7 +2650,6 @@
             <w:pPr>
               <w:jc w:val="center"/>
               <w:rPr>
-                <w:rFonts w:hint="eastAsia"/>
                 <w:sz w:val="22"/>
               </w:rPr>
             </w:pPr>
@@ -2682,7 +2670,6 @@
             <w:pPr>
               <w:jc w:val="center"/>
               <w:rPr>
-                <w:rFonts w:hint="eastAsia"/>
                 <w:sz w:val="22"/>
               </w:rPr>
             </w:pPr>
@@ -2703,7 +2690,6 @@
             <w:pPr>
               <w:jc w:val="center"/>
               <w:rPr>
-                <w:rFonts w:hint="eastAsia"/>
                 <w:sz w:val="22"/>
               </w:rPr>
             </w:pPr>
@@ -2724,7 +2710,6 @@
             <w:pPr>
               <w:jc w:val="center"/>
               <w:rPr>
-                <w:rFonts w:hint="eastAsia"/>
                 <w:sz w:val="22"/>
               </w:rPr>
             </w:pPr>
@@ -2745,7 +2730,6 @@
             <w:pPr>
               <w:jc w:val="center"/>
               <w:rPr>
-                <w:rFonts w:hint="eastAsia"/>
                 <w:sz w:val="22"/>
               </w:rPr>
             </w:pPr>
@@ -2766,7 +2750,6 @@
             <w:pPr>
               <w:jc w:val="center"/>
               <w:rPr>
-                <w:rFonts w:hint="eastAsia"/>
                 <w:sz w:val="22"/>
               </w:rPr>
             </w:pPr>
@@ -2866,7 +2849,6 @@
             <w:pPr>
               <w:jc w:val="center"/>
               <w:rPr>
-                <w:rFonts w:hint="eastAsia"/>
                 <w:sz w:val="22"/>
               </w:rPr>
             </w:pPr>
@@ -2887,7 +2869,6 @@
             <w:pPr>
               <w:jc w:val="center"/>
               <w:rPr>
-                <w:rFonts w:hint="eastAsia"/>
                 <w:sz w:val="22"/>
               </w:rPr>
             </w:pPr>
@@ -2956,7 +2937,6 @@
             <w:pPr>
               <w:jc w:val="center"/>
               <w:rPr>
-                <w:rFonts w:hint="eastAsia"/>
                 <w:sz w:val="22"/>
               </w:rPr>
             </w:pPr>
@@ -2982,7 +2962,6 @@
             <w:pPr>
               <w:jc w:val="center"/>
               <w:rPr>
-                <w:rFonts w:hint="eastAsia"/>
                 <w:sz w:val="22"/>
               </w:rPr>
             </w:pPr>
@@ -3003,7 +2982,6 @@
             <w:pPr>
               <w:jc w:val="center"/>
               <w:rPr>
-                <w:rFonts w:hint="eastAsia"/>
                 <w:sz w:val="22"/>
               </w:rPr>
             </w:pPr>
@@ -3029,7 +3007,6 @@
             <w:pPr>
               <w:jc w:val="center"/>
               <w:rPr>
-                <w:rFonts w:hint="eastAsia"/>
                 <w:sz w:val="22"/>
               </w:rPr>
             </w:pPr>
@@ -3050,7 +3027,6 @@
             <w:pPr>
               <w:jc w:val="center"/>
               <w:rPr>
-                <w:rFonts w:hint="eastAsia"/>
                 <w:sz w:val="22"/>
               </w:rPr>
             </w:pPr>
@@ -3071,7 +3047,6 @@
             <w:pPr>
               <w:jc w:val="center"/>
               <w:rPr>
-                <w:rFonts w:hint="eastAsia"/>
                 <w:sz w:val="22"/>
               </w:rPr>
             </w:pPr>
@@ -3092,7 +3067,6 @@
             <w:pPr>
               <w:jc w:val="center"/>
               <w:rPr>
-                <w:rFonts w:hint="eastAsia"/>
                 <w:sz w:val="22"/>
               </w:rPr>
             </w:pPr>
@@ -3113,7 +3087,6 @@
             <w:pPr>
               <w:jc w:val="center"/>
               <w:rPr>
-                <w:rFonts w:hint="eastAsia"/>
                 <w:sz w:val="22"/>
               </w:rPr>
             </w:pPr>
@@ -3134,7 +3107,6 @@
             <w:pPr>
               <w:jc w:val="center"/>
               <w:rPr>
-                <w:rFonts w:hint="eastAsia"/>
                 <w:sz w:val="22"/>
               </w:rPr>
             </w:pPr>
@@ -3175,7 +3147,6 @@
             <w:pPr>
               <w:jc w:val="center"/>
               <w:rPr>
-                <w:rFonts w:hint="eastAsia"/>
                 <w:sz w:val="22"/>
               </w:rPr>
             </w:pPr>
@@ -3216,7 +3187,6 @@
             <w:pPr>
               <w:jc w:val="center"/>
               <w:rPr>
-                <w:rFonts w:hint="eastAsia"/>
                 <w:sz w:val="22"/>
               </w:rPr>
             </w:pPr>
@@ -3237,7 +3207,6 @@
             <w:pPr>
               <w:jc w:val="center"/>
               <w:rPr>
-                <w:rFonts w:hint="eastAsia"/>
                 <w:sz w:val="22"/>
               </w:rPr>
             </w:pPr>
@@ -3263,7 +3232,6 @@
             <w:pPr>
               <w:jc w:val="center"/>
               <w:rPr>
-                <w:rFonts w:hint="eastAsia"/>
                 <w:sz w:val="22"/>
               </w:rPr>
             </w:pPr>
@@ -3290,7 +3258,6 @@
             <w:pPr>
               <w:jc w:val="center"/>
               <w:rPr>
-                <w:rFonts w:hint="eastAsia"/>
                 <w:b/>
                 <w:sz w:val="22"/>
               </w:rPr>
@@ -3313,18 +3280,11 @@
             </w:r>
             <w:r>
               <w:rPr>
+                <w:rFonts w:hint="eastAsia"/>
                 <w:b/>
                 <w:sz w:val="22"/>
               </w:rPr>
-              <w:t>ID</w:t>
-            </w:r>
-            <w:r>
-              <w:rPr>
-                <w:rFonts w:hint="eastAsia"/>
-                <w:b/>
-                <w:sz w:val="22"/>
-              </w:rPr>
-              <w:t xml:space="preserve"> 발송</w:t>
+              <w:t>인증번호 발송</w:t>
             </w:r>
           </w:p>
         </w:tc>
@@ -3336,7 +3296,6 @@
             <w:pPr>
               <w:jc w:val="center"/>
               <w:rPr>
-                <w:rFonts w:hint="eastAsia"/>
                 <w:sz w:val="22"/>
               </w:rPr>
             </w:pPr>
@@ -3357,7 +3316,6 @@
             <w:pPr>
               <w:jc w:val="center"/>
               <w:rPr>
-                <w:rFonts w:hint="eastAsia"/>
                 <w:sz w:val="22"/>
               </w:rPr>
             </w:pPr>
@@ -3368,6 +3326,19 @@
               </w:rPr>
               <w:t>/find/id</w:t>
             </w:r>
+            <w:r>
+              <w:rPr>
+                <w:sz w:val="22"/>
+              </w:rPr>
+              <w:t>/</w:t>
+            </w:r>
+            <w:r>
+              <w:rPr>
+                <w:rFonts w:hint="eastAsia"/>
+                <w:sz w:val="22"/>
+              </w:rPr>
+              <w:t>demand</w:t>
+            </w:r>
           </w:p>
         </w:tc>
         <w:tc>
@@ -3378,7 +3349,6 @@
             <w:pPr>
               <w:jc w:val="center"/>
               <w:rPr>
-                <w:rFonts w:hint="eastAsia"/>
                 <w:sz w:val="22"/>
               </w:rPr>
             </w:pPr>
@@ -3399,7 +3369,6 @@
             <w:pPr>
               <w:jc w:val="center"/>
               <w:rPr>
-                <w:rFonts w:hint="eastAsia"/>
                 <w:sz w:val="22"/>
               </w:rPr>
             </w:pPr>
@@ -3420,7 +3389,6 @@
             <w:pPr>
               <w:jc w:val="center"/>
               <w:rPr>
-                <w:rFonts w:hint="eastAsia"/>
                 <w:sz w:val="22"/>
               </w:rPr>
             </w:pPr>
@@ -3461,7 +3429,6 @@
             <w:pPr>
               <w:jc w:val="center"/>
               <w:rPr>
-                <w:rFonts w:hint="eastAsia"/>
                 <w:sz w:val="22"/>
               </w:rPr>
             </w:pPr>
@@ -3502,7 +3469,6 @@
             <w:pPr>
               <w:jc w:val="center"/>
               <w:rPr>
-                <w:rFonts w:hint="eastAsia"/>
                 <w:sz w:val="22"/>
               </w:rPr>
             </w:pPr>
@@ -3523,7 +3489,6 @@
             <w:pPr>
               <w:jc w:val="center"/>
               <w:rPr>
-                <w:rFonts w:hint="eastAsia"/>
                 <w:sz w:val="22"/>
               </w:rPr>
             </w:pPr>
@@ -3549,16 +3514,28 @@
             <w:pPr>
               <w:jc w:val="center"/>
               <w:rPr>
-                <w:rFonts w:hint="eastAsia"/>
-                <w:sz w:val="22"/>
-              </w:rPr>
-            </w:pPr>
-            <w:r>
-              <w:rPr>
-                <w:rFonts w:hint="eastAsia"/>
-                <w:sz w:val="22"/>
-              </w:rPr>
-              <w:t>비밀번호 찾기</w:t>
+                <w:sz w:val="22"/>
+              </w:rPr>
+            </w:pPr>
+            <w:r>
+              <w:rPr>
+                <w:rFonts w:hint="eastAsia"/>
+                <w:sz w:val="22"/>
+              </w:rPr>
+              <w:t>ID</w:t>
+            </w:r>
+            <w:r>
+              <w:rPr>
+                <w:sz w:val="22"/>
+              </w:rPr>
+              <w:t xml:space="preserve"> </w:t>
+            </w:r>
+            <w:r>
+              <w:rPr>
+                <w:rFonts w:hint="eastAsia"/>
+                <w:sz w:val="22"/>
+              </w:rPr>
+              <w:t>찾기</w:t>
             </w:r>
           </w:p>
         </w:tc>
@@ -3581,15 +3558,7 @@
                 <w:b/>
                 <w:sz w:val="22"/>
               </w:rPr>
-              <w:t xml:space="preserve">이메일로 </w:t>
-            </w:r>
-            <w:r>
-              <w:rPr>
-                <w:rFonts w:hint="eastAsia"/>
-                <w:b/>
-                <w:sz w:val="22"/>
-              </w:rPr>
-              <w:t>임시 비밀번호 발송</w:t>
+              <w:t>인증번호 확인 후 아이디 발송</w:t>
             </w:r>
           </w:p>
         </w:tc>
@@ -3631,7 +3600,7 @@
                 <w:rFonts w:hint="eastAsia"/>
                 <w:sz w:val="22"/>
               </w:rPr>
-              <w:t>/find/password</w:t>
+              <w:t>/find/id/verify</w:t>
             </w:r>
           </w:p>
         </w:tc>
@@ -3692,61 +3661,34 @@
               <w:rPr>
                 <w:sz w:val="22"/>
               </w:rPr>
-              <w:t>i</w:t>
-            </w:r>
-            <w:r>
-              <w:rPr>
-                <w:rFonts w:hint="eastAsia"/>
-                <w:sz w:val="22"/>
-              </w:rPr>
-              <w:t>d</w:t>
-            </w:r>
-            <w:r>
-              <w:rPr>
-                <w:sz w:val="22"/>
-              </w:rPr>
-              <w:t xml:space="preserve"> </w:t>
-            </w:r>
-            <w:r>
-              <w:rPr>
-                <w:rFonts w:hint="eastAsia"/>
-                <w:sz w:val="22"/>
-              </w:rPr>
-              <w:t>:</w:t>
-            </w:r>
-            <w:r>
-              <w:rPr>
-                <w:sz w:val="22"/>
-              </w:rPr>
-              <w:t xml:space="preserve"> String</w:t>
-            </w:r>
-          </w:p>
-          <w:p>
-            <w:pPr>
-              <w:jc w:val="center"/>
-              <w:rPr>
-                <w:sz w:val="22"/>
-              </w:rPr>
-            </w:pPr>
-            <w:r>
-              <w:rPr>
-                <w:sz w:val="22"/>
-              </w:rPr>
-              <w:t>email : String</w:t>
-            </w:r>
-          </w:p>
-          <w:p>
-            <w:pPr>
-              <w:jc w:val="center"/>
-              <w:rPr>
-                <w:sz w:val="22"/>
-              </w:rPr>
-            </w:pPr>
-            <w:r>
-              <w:rPr>
-                <w:sz w:val="22"/>
-              </w:rPr>
-              <w:t>name : String</w:t>
+              <w:t>e</w:t>
+            </w:r>
+            <w:r>
+              <w:rPr>
+                <w:rFonts w:hint="eastAsia"/>
+                <w:sz w:val="22"/>
+              </w:rPr>
+              <w:t xml:space="preserve">mail </w:t>
+            </w:r>
+            <w:r>
+              <w:rPr>
+                <w:sz w:val="22"/>
+              </w:rPr>
+              <w:t>: String</w:t>
+            </w:r>
+          </w:p>
+          <w:p>
+            <w:pPr>
+              <w:jc w:val="center"/>
+              <w:rPr>
+                <w:sz w:val="22"/>
+              </w:rPr>
+            </w:pPr>
+            <w:r>
+              <w:rPr>
+                <w:sz w:val="22"/>
+              </w:rPr>
+              <w:t>code : String</w:t>
             </w:r>
           </w:p>
         </w:tc>
@@ -3764,6 +3706,7 @@
             </w:pPr>
             <w:r>
               <w:rPr>
+                <w:rFonts w:hint="eastAsia"/>
                 <w:sz w:val="22"/>
               </w:rPr>
               <w:t>201</w:t>
@@ -3778,6 +3721,7 @@
             <w:pPr>
               <w:jc w:val="center"/>
               <w:rPr>
+                <w:rFonts w:hint="eastAsia"/>
                 <w:sz w:val="22"/>
               </w:rPr>
             </w:pPr>
@@ -3845,16 +3789,15 @@
             <w:pPr>
               <w:jc w:val="center"/>
               <w:rPr>
-                <w:rFonts w:hint="eastAsia"/>
-                <w:sz w:val="22"/>
-              </w:rPr>
-            </w:pPr>
-            <w:r>
-              <w:rPr>
-                <w:rFonts w:hint="eastAsia"/>
-                <w:sz w:val="22"/>
-              </w:rPr>
-              <w:t>비밀번호 변경</w:t>
+                <w:sz w:val="22"/>
+              </w:rPr>
+            </w:pPr>
+            <w:r>
+              <w:rPr>
+                <w:rFonts w:hint="eastAsia"/>
+                <w:sz w:val="22"/>
+              </w:rPr>
+              <w:t>비밀번호 찾기</w:t>
             </w:r>
           </w:p>
         </w:tc>
@@ -3866,16 +3809,25 @@
             <w:pPr>
               <w:jc w:val="center"/>
               <w:rPr>
-                <w:rFonts w:hint="eastAsia"/>
-                <w:sz w:val="22"/>
-              </w:rPr>
-            </w:pPr>
-            <w:r>
-              <w:rPr>
-                <w:rFonts w:hint="eastAsia"/>
-                <w:sz w:val="22"/>
-              </w:rPr>
-              <w:t>비밀번호 변경</w:t>
+                <w:b/>
+                <w:sz w:val="22"/>
+              </w:rPr>
+            </w:pPr>
+            <w:r>
+              <w:rPr>
+                <w:rFonts w:hint="eastAsia"/>
+                <w:b/>
+                <w:sz w:val="22"/>
+              </w:rPr>
+              <w:t xml:space="preserve">이메일로 </w:t>
+            </w:r>
+            <w:r>
+              <w:rPr>
+                <w:rFonts w:hint="eastAsia"/>
+                <w:b/>
+                <w:sz w:val="22"/>
+              </w:rPr>
+              <w:t>인증번호 발송</w:t>
             </w:r>
           </w:p>
         </w:tc>
@@ -3887,7 +3839,6 @@
             <w:pPr>
               <w:jc w:val="center"/>
               <w:rPr>
-                <w:rFonts w:hint="eastAsia"/>
                 <w:sz w:val="22"/>
               </w:rPr>
             </w:pPr>
@@ -3908,16 +3859,21 @@
             <w:pPr>
               <w:jc w:val="center"/>
               <w:rPr>
-                <w:rFonts w:hint="eastAsia"/>
-                <w:sz w:val="22"/>
-              </w:rPr>
-            </w:pPr>
-            <w:r>
-              <w:rPr>
-                <w:rFonts w:hint="eastAsia"/>
-                <w:sz w:val="22"/>
-              </w:rPr>
-              <w:t>/change/password</w:t>
+                <w:sz w:val="22"/>
+              </w:rPr>
+            </w:pPr>
+            <w:r>
+              <w:rPr>
+                <w:rFonts w:hint="eastAsia"/>
+                <w:sz w:val="22"/>
+              </w:rPr>
+              <w:t>/find/password</w:t>
+            </w:r>
+            <w:r>
+              <w:rPr>
+                <w:sz w:val="22"/>
+              </w:rPr>
+              <w:t>/demand</w:t>
             </w:r>
           </w:p>
         </w:tc>
@@ -3929,7 +3885,6 @@
             <w:pPr>
               <w:jc w:val="center"/>
               <w:rPr>
-                <w:rFonts w:hint="eastAsia"/>
                 <w:sz w:val="22"/>
               </w:rPr>
             </w:pPr>
@@ -3950,7 +3905,6 @@
             <w:pPr>
               <w:jc w:val="center"/>
               <w:rPr>
-                <w:rFonts w:hint="eastAsia"/>
                 <w:sz w:val="22"/>
               </w:rPr>
             </w:pPr>
@@ -3985,41 +3939,54 @@
                 <w:rFonts w:hint="eastAsia"/>
                 <w:sz w:val="22"/>
               </w:rPr>
-              <w:t xml:space="preserve">d </w:t>
-            </w:r>
-            <w:r>
-              <w:rPr>
-                <w:sz w:val="22"/>
-              </w:rPr>
-              <w:t>: String</w:t>
-            </w:r>
-          </w:p>
-          <w:p>
-            <w:pPr>
-              <w:jc w:val="center"/>
-              <w:rPr>
-                <w:sz w:val="22"/>
-              </w:rPr>
-            </w:pPr>
-            <w:r>
-              <w:rPr>
-                <w:sz w:val="22"/>
-              </w:rPr>
-              <w:t>current_password : String</w:t>
-            </w:r>
-          </w:p>
-          <w:p>
-            <w:pPr>
-              <w:jc w:val="center"/>
-              <w:rPr>
-                <w:sz w:val="22"/>
-              </w:rPr>
-            </w:pPr>
-            <w:r>
-              <w:rPr>
-                <w:sz w:val="22"/>
-              </w:rPr>
-              <w:t>new_password : String</w:t>
+              <w:t>d</w:t>
+            </w:r>
+            <w:r>
+              <w:rPr>
+                <w:sz w:val="22"/>
+              </w:rPr>
+              <w:t xml:space="preserve"> </w:t>
+            </w:r>
+            <w:r>
+              <w:rPr>
+                <w:rFonts w:hint="eastAsia"/>
+                <w:sz w:val="22"/>
+              </w:rPr>
+              <w:t>:</w:t>
+            </w:r>
+            <w:r>
+              <w:rPr>
+                <w:sz w:val="22"/>
+              </w:rPr>
+              <w:t xml:space="preserve"> String</w:t>
+            </w:r>
+          </w:p>
+          <w:p>
+            <w:pPr>
+              <w:jc w:val="center"/>
+              <w:rPr>
+                <w:sz w:val="22"/>
+              </w:rPr>
+            </w:pPr>
+            <w:r>
+              <w:rPr>
+                <w:sz w:val="22"/>
+              </w:rPr>
+              <w:t>email : String</w:t>
+            </w:r>
+          </w:p>
+          <w:p>
+            <w:pPr>
+              <w:jc w:val="center"/>
+              <w:rPr>
+                <w:sz w:val="22"/>
+              </w:rPr>
+            </w:pPr>
+            <w:r>
+              <w:rPr>
+                <w:sz w:val="22"/>
+              </w:rPr>
+              <w:t>name : String</w:t>
             </w:r>
           </w:p>
         </w:tc>
@@ -4031,13 +3998,11 @@
             <w:pPr>
               <w:jc w:val="center"/>
               <w:rPr>
-                <w:rFonts w:hint="eastAsia"/>
-                <w:sz w:val="22"/>
-              </w:rPr>
-            </w:pPr>
-            <w:r>
-              <w:rPr>
-                <w:rFonts w:hint="eastAsia"/>
+                <w:sz w:val="22"/>
+              </w:rPr>
+            </w:pPr>
+            <w:r>
+              <w:rPr>
                 <w:sz w:val="22"/>
               </w:rPr>
               <w:t>201</w:t>
@@ -4072,7 +4037,6 @@
             <w:pPr>
               <w:jc w:val="center"/>
               <w:rPr>
-                <w:rFonts w:hint="eastAsia"/>
                 <w:sz w:val="22"/>
               </w:rPr>
             </w:pPr>
@@ -4093,7 +4057,6 @@
             <w:pPr>
               <w:jc w:val="center"/>
               <w:rPr>
-                <w:rFonts w:hint="eastAsia"/>
                 <w:sz w:val="22"/>
               </w:rPr>
             </w:pPr>
@@ -4128,7 +4091,7 @@
                 <w:rFonts w:hint="eastAsia"/>
                 <w:sz w:val="22"/>
               </w:rPr>
-              <w:t>마이페이지</w:t>
+              <w:t>비밀번호 찾기</w:t>
             </w:r>
           </w:p>
         </w:tc>
@@ -4141,15 +4104,17 @@
               <w:jc w:val="center"/>
               <w:rPr>
                 <w:rFonts w:hint="eastAsia"/>
-                <w:sz w:val="22"/>
-              </w:rPr>
-            </w:pPr>
-            <w:r>
-              <w:rPr>
-                <w:rFonts w:hint="eastAsia"/>
-                <w:sz w:val="22"/>
-              </w:rPr>
-              <w:t>마이페이지</w:t>
+                <w:b/>
+                <w:sz w:val="22"/>
+              </w:rPr>
+            </w:pPr>
+            <w:r>
+              <w:rPr>
+                <w:rFonts w:hint="eastAsia"/>
+                <w:b/>
+                <w:sz w:val="22"/>
+              </w:rPr>
+              <w:t>이메일로 임시 비밀번호 발송</w:t>
             </w:r>
           </w:p>
         </w:tc>
@@ -4170,7 +4135,7 @@
                 <w:rFonts w:hint="eastAsia"/>
                 <w:sz w:val="22"/>
               </w:rPr>
-              <w:t>GET</w:t>
+              <w:t>POST</w:t>
             </w:r>
           </w:p>
         </w:tc>
@@ -4191,7 +4156,7 @@
                 <w:rFonts w:hint="eastAsia"/>
                 <w:sz w:val="22"/>
               </w:rPr>
-              <w:t>/mypage</w:t>
+              <w:t>/find/password/verify</w:t>
             </w:r>
           </w:p>
         </w:tc>
@@ -4250,10 +4215,36 @@
             </w:pPr>
             <w:r>
               <w:rPr>
-                <w:rFonts w:hint="eastAsia"/>
-                <w:sz w:val="22"/>
-              </w:rPr>
-              <w:t>X</w:t>
+                <w:sz w:val="22"/>
+              </w:rPr>
+              <w:t>e</w:t>
+            </w:r>
+            <w:r>
+              <w:rPr>
+                <w:rFonts w:hint="eastAsia"/>
+                <w:sz w:val="22"/>
+              </w:rPr>
+              <w:t xml:space="preserve">mail </w:t>
+            </w:r>
+            <w:r>
+              <w:rPr>
+                <w:sz w:val="22"/>
+              </w:rPr>
+              <w:t>: String</w:t>
+            </w:r>
+          </w:p>
+          <w:p>
+            <w:pPr>
+              <w:jc w:val="center"/>
+              <w:rPr>
+                <w:sz w:val="22"/>
+              </w:rPr>
+            </w:pPr>
+            <w:r>
+              <w:rPr>
+                <w:sz w:val="22"/>
+              </w:rPr>
+              <w:t>code : String</w:t>
             </w:r>
           </w:p>
         </w:tc>
@@ -4274,7 +4265,7 @@
                 <w:rFonts w:hint="eastAsia"/>
                 <w:sz w:val="22"/>
               </w:rPr>
-              <w:t>200</w:t>
+              <w:t>201</w:t>
             </w:r>
           </w:p>
         </w:tc>
@@ -4286,6 +4277,7 @@
             <w:pPr>
               <w:jc w:val="center"/>
               <w:rPr>
+                <w:rFonts w:hint="eastAsia"/>
                 <w:sz w:val="22"/>
               </w:rPr>
             </w:pPr>
@@ -4306,56 +4298,16 @@
             <w:pPr>
               <w:jc w:val="center"/>
               <w:rPr>
-                <w:sz w:val="22"/>
-              </w:rPr>
-            </w:pPr>
-            <w:r>
-              <w:rPr>
-                <w:sz w:val="22"/>
-              </w:rPr>
-              <w:t>e</w:t>
-            </w:r>
-            <w:r>
-              <w:rPr>
-                <w:rFonts w:hint="eastAsia"/>
-                <w:sz w:val="22"/>
-              </w:rPr>
-              <w:t xml:space="preserve">mail </w:t>
-            </w:r>
-            <w:r>
-              <w:rPr>
-                <w:sz w:val="22"/>
-              </w:rPr>
-              <w:t>: String</w:t>
-            </w:r>
-          </w:p>
-          <w:p>
-            <w:pPr>
-              <w:jc w:val="center"/>
-              <w:rPr>
-                <w:sz w:val="22"/>
-              </w:rPr>
-            </w:pPr>
-            <w:r>
-              <w:rPr>
-                <w:sz w:val="22"/>
-              </w:rPr>
-              <w:t>phone_number : String</w:t>
-            </w:r>
-          </w:p>
-          <w:p>
-            <w:pPr>
-              <w:jc w:val="center"/>
-              <w:rPr>
-                <w:rFonts w:hint="eastAsia"/>
-                <w:sz w:val="22"/>
-              </w:rPr>
-            </w:pPr>
-            <w:r>
-              <w:rPr>
-                <w:sz w:val="22"/>
-              </w:rPr>
-              <w:t>name : String</w:t>
+                <w:rFonts w:hint="eastAsia"/>
+                <w:sz w:val="22"/>
+              </w:rPr>
+            </w:pPr>
+            <w:r>
+              <w:rPr>
+                <w:rFonts w:hint="eastAsia"/>
+                <w:sz w:val="22"/>
+              </w:rPr>
+              <w:t>X</w:t>
             </w:r>
           </w:p>
         </w:tc>
@@ -4393,16 +4345,15 @@
             <w:pPr>
               <w:jc w:val="center"/>
               <w:rPr>
-                <w:rFonts w:hint="eastAsia"/>
-                <w:sz w:val="22"/>
-              </w:rPr>
-            </w:pPr>
-            <w:r>
-              <w:rPr>
-                <w:rFonts w:hint="eastAsia"/>
-                <w:sz w:val="22"/>
-              </w:rPr>
-              <w:t>사용자 검색</w:t>
+                <w:sz w:val="22"/>
+              </w:rPr>
+            </w:pPr>
+            <w:r>
+              <w:rPr>
+                <w:rFonts w:hint="eastAsia"/>
+                <w:sz w:val="22"/>
+              </w:rPr>
+              <w:t>비밀번호 변경</w:t>
             </w:r>
           </w:p>
         </w:tc>
@@ -4414,18 +4365,15 @@
             <w:pPr>
               <w:jc w:val="center"/>
               <w:rPr>
-                <w:rFonts w:hint="eastAsia"/>
-                <w:b/>
-                <w:sz w:val="22"/>
-              </w:rPr>
-            </w:pPr>
-            <w:r>
-              <w:rPr>
-                <w:rFonts w:hint="eastAsia"/>
-                <w:b/>
-                <w:sz w:val="22"/>
-              </w:rPr>
-              <w:t>핸드폰 번호 또는 이메일</w:t>
+                <w:sz w:val="22"/>
+              </w:rPr>
+            </w:pPr>
+            <w:r>
+              <w:rPr>
+                <w:rFonts w:hint="eastAsia"/>
+                <w:sz w:val="22"/>
+              </w:rPr>
+              <w:t>비밀번호 변경</w:t>
             </w:r>
           </w:p>
         </w:tc>
@@ -4437,16 +4385,15 @@
             <w:pPr>
               <w:jc w:val="center"/>
               <w:rPr>
-                <w:rFonts w:hint="eastAsia"/>
-                <w:sz w:val="22"/>
-              </w:rPr>
-            </w:pPr>
-            <w:r>
-              <w:rPr>
-                <w:rFonts w:hint="eastAsia"/>
-                <w:sz w:val="22"/>
-              </w:rPr>
-              <w:t>GET</w:t>
+                <w:sz w:val="22"/>
+              </w:rPr>
+            </w:pPr>
+            <w:r>
+              <w:rPr>
+                <w:rFonts w:hint="eastAsia"/>
+                <w:sz w:val="22"/>
+              </w:rPr>
+              <w:t>POST</w:t>
             </w:r>
           </w:p>
         </w:tc>
@@ -4458,16 +4405,15 @@
             <w:pPr>
               <w:jc w:val="center"/>
               <w:rPr>
-                <w:rFonts w:hint="eastAsia"/>
-                <w:sz w:val="22"/>
-              </w:rPr>
-            </w:pPr>
-            <w:r>
-              <w:rPr>
-                <w:rFonts w:hint="eastAsia"/>
-                <w:sz w:val="22"/>
-              </w:rPr>
-              <w:t>/find_user</w:t>
+                <w:sz w:val="22"/>
+              </w:rPr>
+            </w:pPr>
+            <w:r>
+              <w:rPr>
+                <w:rFonts w:hint="eastAsia"/>
+                <w:sz w:val="22"/>
+              </w:rPr>
+              <w:t>/change/password</w:t>
             </w:r>
           </w:p>
         </w:tc>
@@ -4479,7 +4425,6 @@
             <w:pPr>
               <w:jc w:val="center"/>
               <w:rPr>
-                <w:rFonts w:hint="eastAsia"/>
                 <w:sz w:val="22"/>
               </w:rPr>
             </w:pPr>
@@ -4500,7 +4445,6 @@
             <w:pPr>
               <w:jc w:val="center"/>
               <w:rPr>
-                <w:rFonts w:hint="eastAsia"/>
                 <w:sz w:val="22"/>
               </w:rPr>
             </w:pPr>
@@ -4528,14 +4472,14 @@
               <w:rPr>
                 <w:sz w:val="22"/>
               </w:rPr>
-              <w:t>k</w:t>
-            </w:r>
-            <w:r>
-              <w:rPr>
-                <w:rFonts w:hint="eastAsia"/>
-                <w:sz w:val="22"/>
-              </w:rPr>
-              <w:t xml:space="preserve">eyword </w:t>
+              <w:t>i</w:t>
+            </w:r>
+            <w:r>
+              <w:rPr>
+                <w:rFonts w:hint="eastAsia"/>
+                <w:sz w:val="22"/>
+              </w:rPr>
+              <w:t xml:space="preserve">d </w:t>
             </w:r>
             <w:r>
               <w:rPr>
@@ -4544,6 +4488,34 @@
               <w:t>: String</w:t>
             </w:r>
           </w:p>
+          <w:p>
+            <w:pPr>
+              <w:jc w:val="center"/>
+              <w:rPr>
+                <w:sz w:val="22"/>
+              </w:rPr>
+            </w:pPr>
+            <w:r>
+              <w:rPr>
+                <w:sz w:val="22"/>
+              </w:rPr>
+              <w:t>current_password : String</w:t>
+            </w:r>
+          </w:p>
+          <w:p>
+            <w:pPr>
+              <w:jc w:val="center"/>
+              <w:rPr>
+                <w:sz w:val="22"/>
+              </w:rPr>
+            </w:pPr>
+            <w:r>
+              <w:rPr>
+                <w:sz w:val="22"/>
+              </w:rPr>
+              <w:t>new_password : String</w:t>
+            </w:r>
+          </w:p>
         </w:tc>
         <w:tc>
           <w:tcPr>
@@ -4553,16 +4525,15 @@
             <w:pPr>
               <w:jc w:val="center"/>
               <w:rPr>
-                <w:rFonts w:hint="eastAsia"/>
-                <w:sz w:val="22"/>
-              </w:rPr>
-            </w:pPr>
-            <w:r>
-              <w:rPr>
-                <w:rFonts w:hint="eastAsia"/>
-                <w:sz w:val="22"/>
-              </w:rPr>
-              <w:t>200</w:t>
+                <w:sz w:val="22"/>
+              </w:rPr>
+            </w:pPr>
+            <w:r>
+              <w:rPr>
+                <w:rFonts w:hint="eastAsia"/>
+                <w:sz w:val="22"/>
+              </w:rPr>
+              <w:t>201</w:t>
             </w:r>
           </w:p>
         </w:tc>
@@ -4599,63 +4570,10 @@
             </w:pPr>
             <w:r>
               <w:rPr>
-                <w:sz w:val="22"/>
-              </w:rPr>
-              <w:t>e</w:t>
-            </w:r>
-            <w:r>
-              <w:rPr>
-                <w:rFonts w:hint="eastAsia"/>
-                <w:sz w:val="22"/>
-              </w:rPr>
-              <w:t xml:space="preserve">mail </w:t>
-            </w:r>
-            <w:r>
-              <w:rPr>
-                <w:sz w:val="22"/>
-              </w:rPr>
-              <w:t>: String</w:t>
-            </w:r>
-          </w:p>
-          <w:p>
-            <w:pPr>
-              <w:jc w:val="center"/>
-              <w:rPr>
-                <w:sz w:val="22"/>
-              </w:rPr>
-            </w:pPr>
-            <w:r>
-              <w:rPr>
-                <w:sz w:val="22"/>
-              </w:rPr>
-              <w:t>n</w:t>
-            </w:r>
-            <w:r>
-              <w:rPr>
-                <w:sz w:val="22"/>
-              </w:rPr>
-              <w:t>ame : String</w:t>
-            </w:r>
-          </w:p>
-          <w:p>
-            <w:pPr>
-              <w:jc w:val="center"/>
-              <w:rPr>
-                <w:rFonts w:hint="eastAsia"/>
-                <w:sz w:val="22"/>
-              </w:rPr>
-            </w:pPr>
-            <w:r>
-              <w:rPr>
-                <w:sz w:val="22"/>
-              </w:rPr>
-              <w:t>i</w:t>
-            </w:r>
-            <w:r>
-              <w:rPr>
-                <w:sz w:val="22"/>
-              </w:rPr>
-              <w:t>d : String</w:t>
+                <w:rFonts w:hint="eastAsia"/>
+                <w:sz w:val="22"/>
+              </w:rPr>
+              <w:t>X</w:t>
             </w:r>
           </w:p>
         </w:tc>
@@ -4667,7 +4585,6 @@
             <w:pPr>
               <w:jc w:val="center"/>
               <w:rPr>
-                <w:rFonts w:hint="eastAsia"/>
                 <w:sz w:val="22"/>
               </w:rPr>
             </w:pPr>
@@ -4693,16 +4610,15 @@
             <w:pPr>
               <w:jc w:val="center"/>
               <w:rPr>
-                <w:rFonts w:hint="eastAsia"/>
-                <w:sz w:val="22"/>
-              </w:rPr>
-            </w:pPr>
-            <w:r>
-              <w:rPr>
-                <w:rFonts w:hint="eastAsia"/>
-                <w:sz w:val="22"/>
-              </w:rPr>
-              <w:t>친구 요청</w:t>
+                <w:sz w:val="22"/>
+              </w:rPr>
+            </w:pPr>
+            <w:r>
+              <w:rPr>
+                <w:rFonts w:hint="eastAsia"/>
+                <w:sz w:val="22"/>
+              </w:rPr>
+              <w:t>마이페이지</w:t>
             </w:r>
           </w:p>
         </w:tc>
@@ -4714,16 +4630,15 @@
             <w:pPr>
               <w:jc w:val="center"/>
               <w:rPr>
-                <w:rFonts w:hint="eastAsia"/>
-                <w:sz w:val="22"/>
-              </w:rPr>
-            </w:pPr>
-            <w:r>
-              <w:rPr>
-                <w:rFonts w:hint="eastAsia"/>
-                <w:sz w:val="22"/>
-              </w:rPr>
-              <w:t>친구 요청</w:t>
+                <w:sz w:val="22"/>
+              </w:rPr>
+            </w:pPr>
+            <w:r>
+              <w:rPr>
+                <w:rFonts w:hint="eastAsia"/>
+                <w:sz w:val="22"/>
+              </w:rPr>
+              <w:t>마이페이지</w:t>
             </w:r>
           </w:p>
         </w:tc>
@@ -4735,16 +4650,15 @@
             <w:pPr>
               <w:jc w:val="center"/>
               <w:rPr>
-                <w:rFonts w:hint="eastAsia"/>
-                <w:sz w:val="22"/>
-              </w:rPr>
-            </w:pPr>
-            <w:r>
-              <w:rPr>
-                <w:rFonts w:hint="eastAsia"/>
-                <w:sz w:val="22"/>
-              </w:rPr>
-              <w:t>POST</w:t>
+                <w:sz w:val="22"/>
+              </w:rPr>
+            </w:pPr>
+            <w:r>
+              <w:rPr>
+                <w:rFonts w:hint="eastAsia"/>
+                <w:sz w:val="22"/>
+              </w:rPr>
+              <w:t>GET</w:t>
             </w:r>
           </w:p>
         </w:tc>
@@ -4756,22 +4670,15 @@
             <w:pPr>
               <w:jc w:val="center"/>
               <w:rPr>
-                <w:rFonts w:hint="eastAsia"/>
-                <w:sz w:val="22"/>
-              </w:rPr>
-            </w:pPr>
-            <w:r>
-              <w:rPr>
-                <w:rFonts w:hint="eastAsia"/>
-                <w:sz w:val="22"/>
-              </w:rPr>
-              <w:t>/</w:t>
-            </w:r>
-            <w:r>
-              <w:rPr>
-                <w:sz w:val="22"/>
-              </w:rPr>
-              <w:t>friend/request</w:t>
+                <w:sz w:val="22"/>
+              </w:rPr>
+            </w:pPr>
+            <w:r>
+              <w:rPr>
+                <w:rFonts w:hint="eastAsia"/>
+                <w:sz w:val="22"/>
+              </w:rPr>
+              <w:t>/mypage</w:t>
             </w:r>
           </w:p>
         </w:tc>
@@ -4783,7 +4690,6 @@
             <w:pPr>
               <w:jc w:val="center"/>
               <w:rPr>
-                <w:rFonts w:hint="eastAsia"/>
                 <w:sz w:val="22"/>
               </w:rPr>
             </w:pPr>
@@ -4804,7 +4710,6 @@
             <w:pPr>
               <w:jc w:val="center"/>
               <w:rPr>
-                <w:rFonts w:hint="eastAsia"/>
                 <w:sz w:val="22"/>
               </w:rPr>
             </w:pPr>
@@ -4830,16 +4735,76 @@
             </w:pPr>
             <w:r>
               <w:rPr>
-                <w:sz w:val="22"/>
-              </w:rPr>
-              <w:t>d</w:t>
-            </w:r>
-            <w:r>
-              <w:rPr>
-                <w:rFonts w:hint="eastAsia"/>
-                <w:sz w:val="22"/>
-              </w:rPr>
-              <w:t xml:space="preserve">st </w:t>
+                <w:rFonts w:hint="eastAsia"/>
+                <w:sz w:val="22"/>
+              </w:rPr>
+              <w:t>X</w:t>
+            </w:r>
+          </w:p>
+        </w:tc>
+        <w:tc>
+          <w:tcPr>
+            <w:tcW w:w="1454" w:type="dxa"/>
+          </w:tcPr>
+          <w:p>
+            <w:pPr>
+              <w:jc w:val="center"/>
+              <w:rPr>
+                <w:sz w:val="22"/>
+              </w:rPr>
+            </w:pPr>
+            <w:r>
+              <w:rPr>
+                <w:rFonts w:hint="eastAsia"/>
+                <w:sz w:val="22"/>
+              </w:rPr>
+              <w:t>200</w:t>
+            </w:r>
+          </w:p>
+        </w:tc>
+        <w:tc>
+          <w:tcPr>
+            <w:tcW w:w="1536" w:type="dxa"/>
+          </w:tcPr>
+          <w:p>
+            <w:pPr>
+              <w:jc w:val="center"/>
+              <w:rPr>
+                <w:sz w:val="22"/>
+              </w:rPr>
+            </w:pPr>
+            <w:r>
+              <w:rPr>
+                <w:rFonts w:hint="eastAsia"/>
+                <w:sz w:val="22"/>
+              </w:rPr>
+              <w:t>X</w:t>
+            </w:r>
+          </w:p>
+        </w:tc>
+        <w:tc>
+          <w:tcPr>
+            <w:tcW w:w="3667" w:type="dxa"/>
+          </w:tcPr>
+          <w:p>
+            <w:pPr>
+              <w:jc w:val="center"/>
+              <w:rPr>
+                <w:sz w:val="22"/>
+              </w:rPr>
+            </w:pPr>
+            <w:r>
+              <w:rPr>
+                <w:sz w:val="22"/>
+              </w:rPr>
+              <w:t>e</w:t>
+            </w:r>
+            <w:r>
+              <w:rPr>
+                <w:rFonts w:hint="eastAsia"/>
+                <w:sz w:val="22"/>
+              </w:rPr>
+              <w:t xml:space="preserve">mail </w:t>
             </w:r>
             <w:r>
               <w:rPr>
@@ -4848,6 +4813,34 @@
               <w:t>: String</w:t>
             </w:r>
           </w:p>
+          <w:p>
+            <w:pPr>
+              <w:jc w:val="center"/>
+              <w:rPr>
+                <w:sz w:val="22"/>
+              </w:rPr>
+            </w:pPr>
+            <w:r>
+              <w:rPr>
+                <w:sz w:val="22"/>
+              </w:rPr>
+              <w:t>phone_number : String</w:t>
+            </w:r>
+          </w:p>
+          <w:p>
+            <w:pPr>
+              <w:jc w:val="center"/>
+              <w:rPr>
+                <w:sz w:val="22"/>
+              </w:rPr>
+            </w:pPr>
+            <w:r>
+              <w:rPr>
+                <w:sz w:val="22"/>
+              </w:rPr>
+              <w:t>name : String</w:t>
+            </w:r>
+          </w:p>
         </w:tc>
         <w:tc>
           <w:tcPr>
@@ -4857,78 +4850,15 @@
             <w:pPr>
               <w:jc w:val="center"/>
               <w:rPr>
-                <w:rFonts w:hint="eastAsia"/>
-                <w:sz w:val="22"/>
-              </w:rPr>
-            </w:pPr>
-            <w:r>
-              <w:rPr>
-                <w:rFonts w:hint="eastAsia"/>
-                <w:sz w:val="22"/>
-              </w:rPr>
-              <w:t>201</w:t>
-            </w:r>
-          </w:p>
-        </w:tc>
-        <w:tc>
-          <w:tcPr>
-            <w:tcW w:w="1536" w:type="dxa"/>
-          </w:tcPr>
-          <w:p>
-            <w:pPr>
-              <w:jc w:val="center"/>
-              <w:rPr>
-                <w:sz w:val="22"/>
-              </w:rPr>
-            </w:pPr>
-            <w:r>
-              <w:rPr>
-                <w:rFonts w:hint="eastAsia"/>
-                <w:sz w:val="22"/>
-              </w:rPr>
-              <w:t>X</w:t>
-            </w:r>
-          </w:p>
-        </w:tc>
-        <w:tc>
-          <w:tcPr>
-            <w:tcW w:w="3667" w:type="dxa"/>
-          </w:tcPr>
-          <w:p>
-            <w:pPr>
-              <w:jc w:val="center"/>
-              <w:rPr>
-                <w:rFonts w:hint="eastAsia"/>
-                <w:sz w:val="22"/>
-              </w:rPr>
-            </w:pPr>
-            <w:r>
-              <w:rPr>
-                <w:rFonts w:hint="eastAsia"/>
-                <w:sz w:val="22"/>
-              </w:rPr>
-              <w:t>X</w:t>
-            </w:r>
-          </w:p>
-        </w:tc>
-        <w:tc>
-          <w:tcPr>
-            <w:tcW w:w="1454" w:type="dxa"/>
-          </w:tcPr>
-          <w:p>
-            <w:pPr>
-              <w:jc w:val="center"/>
-              <w:rPr>
-                <w:rFonts w:hint="eastAsia"/>
-                <w:sz w:val="22"/>
-              </w:rPr>
-            </w:pPr>
-            <w:r>
-              <w:rPr>
-                <w:rFonts w:hint="eastAsia"/>
-                <w:sz w:val="22"/>
-              </w:rPr>
-              <w:t>X</w:t>
+                <w:sz w:val="22"/>
+              </w:rPr>
+            </w:pPr>
+            <w:r>
+              <w:rPr>
+                <w:rFonts w:hint="eastAsia"/>
+                <w:sz w:val="22"/>
+              </w:rPr>
+              <w:t>204</w:t>
             </w:r>
           </w:p>
         </w:tc>
@@ -4945,16 +4875,15 @@
             <w:pPr>
               <w:jc w:val="center"/>
               <w:rPr>
-                <w:rFonts w:hint="eastAsia"/>
-                <w:sz w:val="22"/>
-              </w:rPr>
-            </w:pPr>
-            <w:r>
-              <w:rPr>
-                <w:rFonts w:hint="eastAsia"/>
-                <w:sz w:val="22"/>
-              </w:rPr>
-              <w:t>친구 요청 목록 조회</w:t>
+                <w:sz w:val="22"/>
+              </w:rPr>
+            </w:pPr>
+            <w:r>
+              <w:rPr>
+                <w:rFonts w:hint="eastAsia"/>
+                <w:sz w:val="22"/>
+              </w:rPr>
+              <w:t>사용자 검색</w:t>
             </w:r>
           </w:p>
         </w:tc>
@@ -4966,16 +4895,17 @@
             <w:pPr>
               <w:jc w:val="center"/>
               <w:rPr>
-                <w:rFonts w:hint="eastAsia"/>
-                <w:sz w:val="22"/>
-              </w:rPr>
-            </w:pPr>
-            <w:r>
-              <w:rPr>
-                <w:rFonts w:hint="eastAsia"/>
-                <w:sz w:val="22"/>
-              </w:rPr>
-              <w:t>친구 요청 목록 조회</w:t>
+                <w:b/>
+                <w:sz w:val="22"/>
+              </w:rPr>
+            </w:pPr>
+            <w:r>
+              <w:rPr>
+                <w:rFonts w:hint="eastAsia"/>
+                <w:b/>
+                <w:sz w:val="22"/>
+              </w:rPr>
+              <w:t>핸드폰 번호 또는 이메일</w:t>
             </w:r>
           </w:p>
         </w:tc>
@@ -4987,7 +4917,6 @@
             <w:pPr>
               <w:jc w:val="center"/>
               <w:rPr>
-                <w:rFonts w:hint="eastAsia"/>
                 <w:sz w:val="22"/>
               </w:rPr>
             </w:pPr>
@@ -5008,16 +4937,15 @@
             <w:pPr>
               <w:jc w:val="center"/>
               <w:rPr>
-                <w:rFonts w:hint="eastAsia"/>
-                <w:sz w:val="22"/>
-              </w:rPr>
-            </w:pPr>
-            <w:r>
-              <w:rPr>
-                <w:rFonts w:hint="eastAsia"/>
-                <w:sz w:val="22"/>
-              </w:rPr>
-              <w:t>/friend/request</w:t>
+                <w:sz w:val="22"/>
+              </w:rPr>
+            </w:pPr>
+            <w:r>
+              <w:rPr>
+                <w:rFonts w:hint="eastAsia"/>
+                <w:sz w:val="22"/>
+              </w:rPr>
+              <w:t>/find_user</w:t>
             </w:r>
           </w:p>
         </w:tc>
@@ -5029,7 +4957,6 @@
             <w:pPr>
               <w:jc w:val="center"/>
               <w:rPr>
-                <w:rFonts w:hint="eastAsia"/>
                 <w:sz w:val="22"/>
               </w:rPr>
             </w:pPr>
@@ -5050,7 +4977,6 @@
             <w:pPr>
               <w:jc w:val="center"/>
               <w:rPr>
-                <w:rFonts w:hint="eastAsia"/>
                 <w:sz w:val="22"/>
               </w:rPr>
             </w:pPr>
@@ -5076,10 +5002,22 @@
             </w:pPr>
             <w:r>
               <w:rPr>
-                <w:rFonts w:hint="eastAsia"/>
-                <w:sz w:val="22"/>
-              </w:rPr>
-              <w:t>X</w:t>
+                <w:sz w:val="22"/>
+              </w:rPr>
+              <w:t>k</w:t>
+            </w:r>
+            <w:r>
+              <w:rPr>
+                <w:rFonts w:hint="eastAsia"/>
+                <w:sz w:val="22"/>
+              </w:rPr>
+              <w:t xml:space="preserve">eyword </w:t>
+            </w:r>
+            <w:r>
+              <w:rPr>
+                <w:sz w:val="22"/>
+              </w:rPr>
+              <w:t>: String</w:t>
             </w:r>
           </w:p>
         </w:tc>
@@ -5091,7 +5029,6 @@
             <w:pPr>
               <w:jc w:val="center"/>
               <w:rPr>
-                <w:rFonts w:hint="eastAsia"/>
                 <w:sz w:val="22"/>
               </w:rPr>
             </w:pPr>
@@ -5139,15 +5076,43 @@
               <w:rPr>
                 <w:sz w:val="22"/>
               </w:rPr>
-              <w:t>r</w:t>
-            </w:r>
-            <w:r>
-              <w:rPr>
-                <w:rFonts w:hint="eastAsia"/>
-                <w:sz w:val="22"/>
-              </w:rPr>
-              <w:t>equester_</w:t>
-            </w:r>
+              <w:t>e</w:t>
+            </w:r>
+            <w:r>
+              <w:rPr>
+                <w:rFonts w:hint="eastAsia"/>
+                <w:sz w:val="22"/>
+              </w:rPr>
+              <w:t xml:space="preserve">mail </w:t>
+            </w:r>
+            <w:r>
+              <w:rPr>
+                <w:sz w:val="22"/>
+              </w:rPr>
+              <w:t>: String</w:t>
+            </w:r>
+          </w:p>
+          <w:p>
+            <w:pPr>
+              <w:jc w:val="center"/>
+              <w:rPr>
+                <w:sz w:val="22"/>
+              </w:rPr>
+            </w:pPr>
+            <w:r>
+              <w:rPr>
+                <w:sz w:val="22"/>
+              </w:rPr>
+              <w:t>name : String</w:t>
+            </w:r>
+          </w:p>
+          <w:p>
+            <w:pPr>
+              <w:jc w:val="center"/>
+              <w:rPr>
+                <w:sz w:val="22"/>
+              </w:rPr>
+            </w:pPr>
             <w:r>
               <w:rPr>
                 <w:sz w:val="22"/>
@@ -5155,63 +5120,6 @@
               <w:t>id : String</w:t>
             </w:r>
           </w:p>
-          <w:p>
-            <w:pPr>
-              <w:jc w:val="center"/>
-              <w:rPr>
-                <w:sz w:val="22"/>
-              </w:rPr>
-            </w:pPr>
-            <w:r>
-              <w:rPr>
-                <w:sz w:val="22"/>
-              </w:rPr>
-              <w:t>phone_number : String</w:t>
-            </w:r>
-          </w:p>
-          <w:p>
-            <w:pPr>
-              <w:jc w:val="center"/>
-              <w:rPr>
-                <w:sz w:val="22"/>
-              </w:rPr>
-            </w:pPr>
-            <w:r>
-              <w:rPr>
-                <w:sz w:val="22"/>
-              </w:rPr>
-              <w:t>email : String</w:t>
-            </w:r>
-          </w:p>
-          <w:p>
-            <w:pPr>
-              <w:jc w:val="center"/>
-              <w:rPr>
-                <w:sz w:val="22"/>
-              </w:rPr>
-            </w:pPr>
-            <w:r>
-              <w:rPr>
-                <w:sz w:val="22"/>
-              </w:rPr>
-              <w:t>name : String</w:t>
-            </w:r>
-          </w:p>
-          <w:p>
-            <w:pPr>
-              <w:jc w:val="center"/>
-              <w:rPr>
-                <w:rFonts w:hint="eastAsia"/>
-                <w:sz w:val="22"/>
-              </w:rPr>
-            </w:pPr>
-            <w:r>
-              <w:rPr>
-                <w:sz w:val="22"/>
-              </w:rPr>
-              <w:t>date : String</w:t>
-            </w:r>
-          </w:p>
         </w:tc>
         <w:tc>
           <w:tcPr>
@@ -5221,7 +5129,6 @@
             <w:pPr>
               <w:jc w:val="center"/>
               <w:rPr>
-                <w:rFonts w:hint="eastAsia"/>
                 <w:sz w:val="22"/>
               </w:rPr>
             </w:pPr>
@@ -5247,16 +5154,15 @@
             <w:pPr>
               <w:jc w:val="center"/>
               <w:rPr>
-                <w:rFonts w:hint="eastAsia"/>
-                <w:sz w:val="22"/>
-              </w:rPr>
-            </w:pPr>
-            <w:r>
-              <w:rPr>
-                <w:rFonts w:hint="eastAsia"/>
-                <w:sz w:val="22"/>
-              </w:rPr>
-              <w:t>친구 요청 수락</w:t>
+                <w:sz w:val="22"/>
+              </w:rPr>
+            </w:pPr>
+            <w:r>
+              <w:rPr>
+                <w:rFonts w:hint="eastAsia"/>
+                <w:sz w:val="22"/>
+              </w:rPr>
+              <w:t>친구 요청</w:t>
             </w:r>
           </w:p>
         </w:tc>
@@ -5268,16 +5174,15 @@
             <w:pPr>
               <w:jc w:val="center"/>
               <w:rPr>
-                <w:rFonts w:hint="eastAsia"/>
-                <w:sz w:val="22"/>
-              </w:rPr>
-            </w:pPr>
-            <w:r>
-              <w:rPr>
-                <w:rFonts w:hint="eastAsia"/>
-                <w:sz w:val="22"/>
-              </w:rPr>
-              <w:t>친구 요청 수락</w:t>
+                <w:sz w:val="22"/>
+              </w:rPr>
+            </w:pPr>
+            <w:r>
+              <w:rPr>
+                <w:rFonts w:hint="eastAsia"/>
+                <w:sz w:val="22"/>
+              </w:rPr>
+              <w:t>친구 요청</w:t>
             </w:r>
           </w:p>
         </w:tc>
@@ -5289,7 +5194,6 @@
             <w:pPr>
               <w:jc w:val="center"/>
               <w:rPr>
-                <w:rFonts w:hint="eastAsia"/>
                 <w:sz w:val="22"/>
               </w:rPr>
             </w:pPr>
@@ -5310,16 +5214,21 @@
             <w:pPr>
               <w:jc w:val="center"/>
               <w:rPr>
-                <w:rFonts w:hint="eastAsia"/>
-                <w:sz w:val="22"/>
-              </w:rPr>
-            </w:pPr>
-            <w:r>
-              <w:rPr>
-                <w:rFonts w:hint="eastAsia"/>
-                <w:sz w:val="22"/>
-              </w:rPr>
-              <w:t>/friend/accept</w:t>
+                <w:sz w:val="22"/>
+              </w:rPr>
+            </w:pPr>
+            <w:r>
+              <w:rPr>
+                <w:rFonts w:hint="eastAsia"/>
+                <w:sz w:val="22"/>
+              </w:rPr>
+              <w:t>/</w:t>
+            </w:r>
+            <w:r>
+              <w:rPr>
+                <w:sz w:val="22"/>
+              </w:rPr>
+              <w:t>friend/request</w:t>
             </w:r>
           </w:p>
         </w:tc>
@@ -5331,7 +5240,6 @@
             <w:pPr>
               <w:jc w:val="center"/>
               <w:rPr>
-                <w:rFonts w:hint="eastAsia"/>
                 <w:sz w:val="22"/>
               </w:rPr>
             </w:pPr>
@@ -5352,7 +5260,6 @@
             <w:pPr>
               <w:jc w:val="center"/>
               <w:rPr>
-                <w:rFonts w:hint="eastAsia"/>
                 <w:sz w:val="22"/>
               </w:rPr>
             </w:pPr>
@@ -5380,14 +5287,14 @@
               <w:rPr>
                 <w:sz w:val="22"/>
               </w:rPr>
-              <w:t>s</w:t>
-            </w:r>
-            <w:r>
-              <w:rPr>
-                <w:rFonts w:hint="eastAsia"/>
-                <w:sz w:val="22"/>
-              </w:rPr>
-              <w:t xml:space="preserve">rc </w:t>
+              <w:t>d</w:t>
+            </w:r>
+            <w:r>
+              <w:rPr>
+                <w:rFonts w:hint="eastAsia"/>
+                <w:sz w:val="22"/>
+              </w:rPr>
+              <w:t xml:space="preserve">st </w:t>
             </w:r>
             <w:r>
               <w:rPr>
@@ -5405,7 +5312,6 @@
             <w:pPr>
               <w:jc w:val="center"/>
               <w:rPr>
-                <w:rFonts w:hint="eastAsia"/>
                 <w:sz w:val="22"/>
               </w:rPr>
             </w:pPr>
@@ -5446,7 +5352,6 @@
             <w:pPr>
               <w:jc w:val="center"/>
               <w:rPr>
-                <w:rFonts w:hint="eastAsia"/>
                 <w:sz w:val="22"/>
               </w:rPr>
             </w:pPr>
@@ -5467,7 +5372,6 @@
             <w:pPr>
               <w:jc w:val="center"/>
               <w:rPr>
-                <w:rFonts w:hint="eastAsia"/>
                 <w:sz w:val="22"/>
               </w:rPr>
             </w:pPr>
@@ -5493,16 +5397,15 @@
             <w:pPr>
               <w:jc w:val="center"/>
               <w:rPr>
-                <w:rFonts w:hint="eastAsia"/>
-                <w:sz w:val="22"/>
-              </w:rPr>
-            </w:pPr>
-            <w:r>
-              <w:rPr>
-                <w:rFonts w:hint="eastAsia"/>
-                <w:sz w:val="22"/>
-              </w:rPr>
-              <w:t>친구 요청 거절</w:t>
+                <w:sz w:val="22"/>
+              </w:rPr>
+            </w:pPr>
+            <w:r>
+              <w:rPr>
+                <w:rFonts w:hint="eastAsia"/>
+                <w:sz w:val="22"/>
+              </w:rPr>
+              <w:t>친구 요청 목록 조회</w:t>
             </w:r>
           </w:p>
         </w:tc>
@@ -5514,16 +5417,15 @@
             <w:pPr>
               <w:jc w:val="center"/>
               <w:rPr>
-                <w:rFonts w:hint="eastAsia"/>
-                <w:sz w:val="22"/>
-              </w:rPr>
-            </w:pPr>
-            <w:r>
-              <w:rPr>
-                <w:rFonts w:hint="eastAsia"/>
-                <w:sz w:val="22"/>
-              </w:rPr>
-              <w:t>친구 요청 거절</w:t>
+                <w:sz w:val="22"/>
+              </w:rPr>
+            </w:pPr>
+            <w:r>
+              <w:rPr>
+                <w:rFonts w:hint="eastAsia"/>
+                <w:sz w:val="22"/>
+              </w:rPr>
+              <w:t>친구 요청 목록 조회</w:t>
             </w:r>
           </w:p>
         </w:tc>
@@ -5535,16 +5437,15 @@
             <w:pPr>
               <w:jc w:val="center"/>
               <w:rPr>
-                <w:rFonts w:hint="eastAsia"/>
-                <w:sz w:val="22"/>
-              </w:rPr>
-            </w:pPr>
-            <w:r>
-              <w:rPr>
-                <w:rFonts w:hint="eastAsia"/>
-                <w:sz w:val="22"/>
-              </w:rPr>
-              <w:t>POST</w:t>
+                <w:sz w:val="22"/>
+              </w:rPr>
+            </w:pPr>
+            <w:r>
+              <w:rPr>
+                <w:rFonts w:hint="eastAsia"/>
+                <w:sz w:val="22"/>
+              </w:rPr>
+              <w:t>GET</w:t>
             </w:r>
           </w:p>
         </w:tc>
@@ -5556,16 +5457,15 @@
             <w:pPr>
               <w:jc w:val="center"/>
               <w:rPr>
-                <w:rFonts w:hint="eastAsia"/>
-                <w:sz w:val="22"/>
-              </w:rPr>
-            </w:pPr>
-            <w:r>
-              <w:rPr>
-                <w:rFonts w:hint="eastAsia"/>
-                <w:sz w:val="22"/>
-              </w:rPr>
-              <w:t>/friend/refuse</w:t>
+                <w:sz w:val="22"/>
+              </w:rPr>
+            </w:pPr>
+            <w:r>
+              <w:rPr>
+                <w:rFonts w:hint="eastAsia"/>
+                <w:sz w:val="22"/>
+              </w:rPr>
+              <w:t>/friend/request</w:t>
             </w:r>
           </w:p>
         </w:tc>
@@ -5577,7 +5477,6 @@
             <w:pPr>
               <w:jc w:val="center"/>
               <w:rPr>
-                <w:rFonts w:hint="eastAsia"/>
                 <w:sz w:val="22"/>
               </w:rPr>
             </w:pPr>
@@ -5598,7 +5497,6 @@
             <w:pPr>
               <w:jc w:val="center"/>
               <w:rPr>
-                <w:rFonts w:hint="eastAsia"/>
                 <w:sz w:val="22"/>
               </w:rPr>
             </w:pPr>
@@ -5624,22 +5522,10 @@
             </w:pPr>
             <w:r>
               <w:rPr>
-                <w:sz w:val="22"/>
-              </w:rPr>
-              <w:t>s</w:t>
-            </w:r>
-            <w:r>
-              <w:rPr>
-                <w:rFonts w:hint="eastAsia"/>
-                <w:sz w:val="22"/>
-              </w:rPr>
-              <w:t xml:space="preserve">rc </w:t>
-            </w:r>
-            <w:r>
-              <w:rPr>
-                <w:sz w:val="22"/>
-              </w:rPr>
-              <w:t>: String</w:t>
+                <w:rFonts w:hint="eastAsia"/>
+                <w:sz w:val="22"/>
+              </w:rPr>
+              <w:t>X</w:t>
             </w:r>
           </w:p>
         </w:tc>
@@ -5651,16 +5537,15 @@
             <w:pPr>
               <w:jc w:val="center"/>
               <w:rPr>
-                <w:rFonts w:hint="eastAsia"/>
-                <w:sz w:val="22"/>
-              </w:rPr>
-            </w:pPr>
-            <w:r>
-              <w:rPr>
-                <w:rFonts w:hint="eastAsia"/>
-                <w:sz w:val="22"/>
-              </w:rPr>
-              <w:t>201</w:t>
+                <w:sz w:val="22"/>
+              </w:rPr>
+            </w:pPr>
+            <w:r>
+              <w:rPr>
+                <w:rFonts w:hint="eastAsia"/>
+                <w:sz w:val="22"/>
+              </w:rPr>
+              <w:t>200</w:t>
             </w:r>
           </w:p>
         </w:tc>
@@ -5692,16 +5577,83 @@
             <w:pPr>
               <w:jc w:val="center"/>
               <w:rPr>
-                <w:rFonts w:hint="eastAsia"/>
-                <w:sz w:val="22"/>
-              </w:rPr>
-            </w:pPr>
-            <w:r>
-              <w:rPr>
-                <w:rFonts w:hint="eastAsia"/>
-                <w:sz w:val="22"/>
-              </w:rPr>
-              <w:t>X</w:t>
+                <w:sz w:val="22"/>
+              </w:rPr>
+            </w:pPr>
+            <w:r>
+              <w:rPr>
+                <w:sz w:val="22"/>
+              </w:rPr>
+              <w:t>r</w:t>
+            </w:r>
+            <w:r>
+              <w:rPr>
+                <w:rFonts w:hint="eastAsia"/>
+                <w:sz w:val="22"/>
+              </w:rPr>
+              <w:t>equester_</w:t>
+            </w:r>
+            <w:r>
+              <w:rPr>
+                <w:sz w:val="22"/>
+              </w:rPr>
+              <w:t>id : String</w:t>
+            </w:r>
+          </w:p>
+          <w:p>
+            <w:pPr>
+              <w:jc w:val="center"/>
+              <w:rPr>
+                <w:sz w:val="22"/>
+              </w:rPr>
+            </w:pPr>
+            <w:r>
+              <w:rPr>
+                <w:sz w:val="22"/>
+              </w:rPr>
+              <w:t>phone_number : String</w:t>
+            </w:r>
+          </w:p>
+          <w:p>
+            <w:pPr>
+              <w:jc w:val="center"/>
+              <w:rPr>
+                <w:sz w:val="22"/>
+              </w:rPr>
+            </w:pPr>
+            <w:r>
+              <w:rPr>
+                <w:sz w:val="22"/>
+              </w:rPr>
+              <w:t>email : String</w:t>
+            </w:r>
+          </w:p>
+          <w:p>
+            <w:pPr>
+              <w:jc w:val="center"/>
+              <w:rPr>
+                <w:sz w:val="22"/>
+              </w:rPr>
+            </w:pPr>
+            <w:r>
+              <w:rPr>
+                <w:sz w:val="22"/>
+              </w:rPr>
+              <w:t>name : String</w:t>
+            </w:r>
+          </w:p>
+          <w:p>
+            <w:pPr>
+              <w:jc w:val="center"/>
+              <w:rPr>
+                <w:sz w:val="22"/>
+              </w:rPr>
+            </w:pPr>
+            <w:r>
+              <w:rPr>
+                <w:sz w:val="22"/>
+              </w:rPr>
+              <w:t>date : String</w:t>
             </w:r>
           </w:p>
         </w:tc>
@@ -5713,16 +5665,15 @@
             <w:pPr>
               <w:jc w:val="center"/>
               <w:rPr>
-                <w:rFonts w:hint="eastAsia"/>
-                <w:sz w:val="22"/>
-              </w:rPr>
-            </w:pPr>
-            <w:r>
-              <w:rPr>
-                <w:rFonts w:hint="eastAsia"/>
-                <w:sz w:val="22"/>
-              </w:rPr>
-              <w:t>X</w:t>
+                <w:sz w:val="22"/>
+              </w:rPr>
+            </w:pPr>
+            <w:r>
+              <w:rPr>
+                <w:rFonts w:hint="eastAsia"/>
+                <w:sz w:val="22"/>
+              </w:rPr>
+              <w:t>204</w:t>
             </w:r>
           </w:p>
         </w:tc>
@@ -5739,16 +5690,15 @@
             <w:pPr>
               <w:jc w:val="center"/>
               <w:rPr>
-                <w:rFonts w:hint="eastAsia"/>
-                <w:sz w:val="22"/>
-              </w:rPr>
-            </w:pPr>
-            <w:r>
-              <w:rPr>
-                <w:rFonts w:hint="eastAsia"/>
-                <w:sz w:val="22"/>
-              </w:rPr>
-              <w:t>친구 목록 조회</w:t>
+                <w:sz w:val="22"/>
+              </w:rPr>
+            </w:pPr>
+            <w:r>
+              <w:rPr>
+                <w:rFonts w:hint="eastAsia"/>
+                <w:sz w:val="22"/>
+              </w:rPr>
+              <w:t>친구 요청 수락</w:t>
             </w:r>
           </w:p>
         </w:tc>
@@ -5760,16 +5710,15 @@
             <w:pPr>
               <w:jc w:val="center"/>
               <w:rPr>
-                <w:rFonts w:hint="eastAsia"/>
-                <w:sz w:val="22"/>
-              </w:rPr>
-            </w:pPr>
-            <w:r>
-              <w:rPr>
-                <w:rFonts w:hint="eastAsia"/>
-                <w:sz w:val="22"/>
-              </w:rPr>
-              <w:t>친구 목록 조회</w:t>
+                <w:sz w:val="22"/>
+              </w:rPr>
+            </w:pPr>
+            <w:r>
+              <w:rPr>
+                <w:rFonts w:hint="eastAsia"/>
+                <w:sz w:val="22"/>
+              </w:rPr>
+              <w:t>친구 요청 수락</w:t>
             </w:r>
           </w:p>
         </w:tc>
@@ -5781,16 +5730,15 @@
             <w:pPr>
               <w:jc w:val="center"/>
               <w:rPr>
-                <w:rFonts w:hint="eastAsia"/>
-                <w:sz w:val="22"/>
-              </w:rPr>
-            </w:pPr>
-            <w:r>
-              <w:rPr>
-                <w:rFonts w:hint="eastAsia"/>
-                <w:sz w:val="22"/>
-              </w:rPr>
-              <w:t>GET</w:t>
+                <w:sz w:val="22"/>
+              </w:rPr>
+            </w:pPr>
+            <w:r>
+              <w:rPr>
+                <w:rFonts w:hint="eastAsia"/>
+                <w:sz w:val="22"/>
+              </w:rPr>
+              <w:t>POST</w:t>
             </w:r>
           </w:p>
         </w:tc>
@@ -5802,16 +5750,15 @@
             <w:pPr>
               <w:jc w:val="center"/>
               <w:rPr>
-                <w:rFonts w:hint="eastAsia"/>
-                <w:sz w:val="22"/>
-              </w:rPr>
-            </w:pPr>
-            <w:r>
-              <w:rPr>
-                <w:rFonts w:hint="eastAsia"/>
-                <w:sz w:val="22"/>
-              </w:rPr>
-              <w:t>/friend</w:t>
+                <w:sz w:val="22"/>
+              </w:rPr>
+            </w:pPr>
+            <w:r>
+              <w:rPr>
+                <w:rFonts w:hint="eastAsia"/>
+                <w:sz w:val="22"/>
+              </w:rPr>
+              <w:t>/friend/accept</w:t>
             </w:r>
           </w:p>
         </w:tc>
@@ -5823,7 +5770,6 @@
             <w:pPr>
               <w:jc w:val="center"/>
               <w:rPr>
-                <w:rFonts w:hint="eastAsia"/>
                 <w:sz w:val="22"/>
               </w:rPr>
             </w:pPr>
@@ -5844,7 +5790,6 @@
             <w:pPr>
               <w:jc w:val="center"/>
               <w:rPr>
-                <w:rFonts w:hint="eastAsia"/>
                 <w:sz w:val="22"/>
               </w:rPr>
             </w:pPr>
@@ -5870,10 +5815,22 @@
             </w:pPr>
             <w:r>
               <w:rPr>
-                <w:rFonts w:hint="eastAsia"/>
-                <w:sz w:val="22"/>
-              </w:rPr>
-              <w:t>X</w:t>
+                <w:sz w:val="22"/>
+              </w:rPr>
+              <w:t>s</w:t>
+            </w:r>
+            <w:r>
+              <w:rPr>
+                <w:rFonts w:hint="eastAsia"/>
+                <w:sz w:val="22"/>
+              </w:rPr>
+              <w:t xml:space="preserve">rc </w:t>
+            </w:r>
+            <w:r>
+              <w:rPr>
+                <w:sz w:val="22"/>
+              </w:rPr>
+              <w:t>: String</w:t>
             </w:r>
           </w:p>
         </w:tc>
@@ -5885,16 +5842,15 @@
             <w:pPr>
               <w:jc w:val="center"/>
               <w:rPr>
-                <w:rFonts w:hint="eastAsia"/>
-                <w:sz w:val="22"/>
-              </w:rPr>
-            </w:pPr>
-            <w:r>
-              <w:rPr>
-                <w:rFonts w:hint="eastAsia"/>
-                <w:sz w:val="22"/>
-              </w:rPr>
-              <w:t>200</w:t>
+                <w:sz w:val="22"/>
+              </w:rPr>
+            </w:pPr>
+            <w:r>
+              <w:rPr>
+                <w:rFonts w:hint="eastAsia"/>
+                <w:sz w:val="22"/>
+              </w:rPr>
+              <w:t>201</w:t>
             </w:r>
           </w:p>
         </w:tc>
@@ -5909,6 +5865,13 @@
                 <w:sz w:val="22"/>
               </w:rPr>
             </w:pPr>
+            <w:r>
+              <w:rPr>
+                <w:rFonts w:hint="eastAsia"/>
+                <w:sz w:val="22"/>
+              </w:rPr>
+              <w:t>X</w:t>
+            </w:r>
           </w:p>
         </w:tc>
         <w:tc>
@@ -5924,83 +5887,10 @@
             </w:pPr>
             <w:r>
               <w:rPr>
-                <w:sz w:val="22"/>
-              </w:rPr>
-              <w:t>f</w:t>
-            </w:r>
-            <w:r>
-              <w:rPr>
-                <w:rFonts w:hint="eastAsia"/>
-                <w:sz w:val="22"/>
-              </w:rPr>
-              <w:t>riend_</w:t>
-            </w:r>
-            <w:r>
-              <w:rPr>
-                <w:sz w:val="22"/>
-              </w:rPr>
-              <w:t>id : String</w:t>
-            </w:r>
-          </w:p>
-          <w:p>
-            <w:pPr>
-              <w:jc w:val="center"/>
-              <w:rPr>
-                <w:sz w:val="22"/>
-              </w:rPr>
-            </w:pPr>
-            <w:r>
-              <w:rPr>
-                <w:sz w:val="22"/>
-              </w:rPr>
-              <w:t>p</w:t>
-            </w:r>
-            <w:r>
-              <w:rPr>
-                <w:sz w:val="22"/>
-              </w:rPr>
-              <w:t>hone_number : String</w:t>
-            </w:r>
-          </w:p>
-          <w:p>
-            <w:pPr>
-              <w:jc w:val="center"/>
-              <w:rPr>
-                <w:sz w:val="22"/>
-              </w:rPr>
-            </w:pPr>
-            <w:r>
-              <w:rPr>
-                <w:sz w:val="22"/>
-              </w:rPr>
-              <w:t>e</w:t>
-            </w:r>
-            <w:r>
-              <w:rPr>
-                <w:sz w:val="22"/>
-              </w:rPr>
-              <w:t>mail : String</w:t>
-            </w:r>
-          </w:p>
-          <w:p>
-            <w:pPr>
-              <w:jc w:val="center"/>
-              <w:rPr>
-                <w:rFonts w:hint="eastAsia"/>
-                <w:sz w:val="22"/>
-              </w:rPr>
-            </w:pPr>
-            <w:r>
-              <w:rPr>
-                <w:sz w:val="22"/>
-              </w:rPr>
-              <w:t>n</w:t>
-            </w:r>
-            <w:r>
-              <w:rPr>
-                <w:sz w:val="22"/>
-              </w:rPr>
-              <w:t>ame : String</w:t>
+                <w:rFonts w:hint="eastAsia"/>
+                <w:sz w:val="22"/>
+              </w:rPr>
+              <w:t>X</w:t>
             </w:r>
           </w:p>
         </w:tc>
@@ -6012,16 +5902,15 @@
             <w:pPr>
               <w:jc w:val="center"/>
               <w:rPr>
-                <w:rFonts w:hint="eastAsia"/>
-                <w:sz w:val="22"/>
-              </w:rPr>
-            </w:pPr>
-            <w:r>
-              <w:rPr>
-                <w:rFonts w:hint="eastAsia"/>
-                <w:sz w:val="22"/>
-              </w:rPr>
-              <w:t>204</w:t>
+                <w:sz w:val="22"/>
+              </w:rPr>
+            </w:pPr>
+            <w:r>
+              <w:rPr>
+                <w:rFonts w:hint="eastAsia"/>
+                <w:sz w:val="22"/>
+              </w:rPr>
+              <w:t>X</w:t>
             </w:r>
           </w:p>
         </w:tc>
@@ -6038,16 +5927,15 @@
             <w:pPr>
               <w:jc w:val="center"/>
               <w:rPr>
-                <w:rFonts w:hint="eastAsia"/>
-                <w:sz w:val="22"/>
-              </w:rPr>
-            </w:pPr>
-            <w:r>
-              <w:rPr>
-                <w:rFonts w:hint="eastAsia"/>
-                <w:sz w:val="22"/>
-              </w:rPr>
-              <w:t>친구 삭제</w:t>
+                <w:sz w:val="22"/>
+              </w:rPr>
+            </w:pPr>
+            <w:r>
+              <w:rPr>
+                <w:rFonts w:hint="eastAsia"/>
+                <w:sz w:val="22"/>
+              </w:rPr>
+              <w:t>친구 요청 거절</w:t>
             </w:r>
           </w:p>
         </w:tc>
@@ -6059,16 +5947,15 @@
             <w:pPr>
               <w:jc w:val="center"/>
               <w:rPr>
-                <w:rFonts w:hint="eastAsia"/>
-                <w:sz w:val="22"/>
-              </w:rPr>
-            </w:pPr>
-            <w:r>
-              <w:rPr>
-                <w:rFonts w:hint="eastAsia"/>
-                <w:sz w:val="22"/>
-              </w:rPr>
-              <w:t>친구 삭제</w:t>
+                <w:sz w:val="22"/>
+              </w:rPr>
+            </w:pPr>
+            <w:r>
+              <w:rPr>
+                <w:rFonts w:hint="eastAsia"/>
+                <w:sz w:val="22"/>
+              </w:rPr>
+              <w:t>친구 요청 거절</w:t>
             </w:r>
           </w:p>
         </w:tc>
@@ -6080,16 +5967,15 @@
             <w:pPr>
               <w:jc w:val="center"/>
               <w:rPr>
-                <w:rFonts w:hint="eastAsia"/>
-                <w:sz w:val="22"/>
-              </w:rPr>
-            </w:pPr>
-            <w:r>
-              <w:rPr>
-                <w:rFonts w:hint="eastAsia"/>
-                <w:sz w:val="22"/>
-              </w:rPr>
-              <w:t>DELETE</w:t>
+                <w:sz w:val="22"/>
+              </w:rPr>
+            </w:pPr>
+            <w:r>
+              <w:rPr>
+                <w:rFonts w:hint="eastAsia"/>
+                <w:sz w:val="22"/>
+              </w:rPr>
+              <w:t>POST</w:t>
             </w:r>
           </w:p>
         </w:tc>
@@ -6101,16 +5987,15 @@
             <w:pPr>
               <w:jc w:val="center"/>
               <w:rPr>
-                <w:rFonts w:hint="eastAsia"/>
-                <w:sz w:val="22"/>
-              </w:rPr>
-            </w:pPr>
-            <w:r>
-              <w:rPr>
-                <w:rFonts w:hint="eastAsia"/>
-                <w:sz w:val="22"/>
-              </w:rPr>
-              <w:t>/friend/delete</w:t>
+                <w:sz w:val="22"/>
+              </w:rPr>
+            </w:pPr>
+            <w:r>
+              <w:rPr>
+                <w:rFonts w:hint="eastAsia"/>
+                <w:sz w:val="22"/>
+              </w:rPr>
+              <w:t>/friend/refuse</w:t>
             </w:r>
           </w:p>
         </w:tc>
@@ -6122,7 +6007,6 @@
             <w:pPr>
               <w:jc w:val="center"/>
               <w:rPr>
-                <w:rFonts w:hint="eastAsia"/>
                 <w:sz w:val="22"/>
               </w:rPr>
             </w:pPr>
@@ -6143,7 +6027,6 @@
             <w:pPr>
               <w:jc w:val="center"/>
               <w:rPr>
-                <w:rFonts w:hint="eastAsia"/>
                 <w:sz w:val="22"/>
               </w:rPr>
             </w:pPr>
@@ -6171,14 +6054,14 @@
               <w:rPr>
                 <w:sz w:val="22"/>
               </w:rPr>
-              <w:t>i</w:t>
-            </w:r>
-            <w:r>
-              <w:rPr>
-                <w:rFonts w:hint="eastAsia"/>
-                <w:sz w:val="22"/>
-              </w:rPr>
-              <w:t xml:space="preserve">d </w:t>
+              <w:t>s</w:t>
+            </w:r>
+            <w:r>
+              <w:rPr>
+                <w:rFonts w:hint="eastAsia"/>
+                <w:sz w:val="22"/>
+              </w:rPr>
+              <w:t xml:space="preserve">rc </w:t>
             </w:r>
             <w:r>
               <w:rPr>
@@ -6196,16 +6079,15 @@
             <w:pPr>
               <w:jc w:val="center"/>
               <w:rPr>
-                <w:rFonts w:hint="eastAsia"/>
-                <w:sz w:val="22"/>
-              </w:rPr>
-            </w:pPr>
-            <w:r>
-              <w:rPr>
-                <w:rFonts w:hint="eastAsia"/>
-                <w:sz w:val="22"/>
-              </w:rPr>
-              <w:t>200</w:t>
+                <w:sz w:val="22"/>
+              </w:rPr>
+            </w:pPr>
+            <w:r>
+              <w:rPr>
+                <w:rFonts w:hint="eastAsia"/>
+                <w:sz w:val="22"/>
+              </w:rPr>
+              <w:t>201</w:t>
             </w:r>
           </w:p>
         </w:tc>
@@ -6237,7 +6119,6 @@
             <w:pPr>
               <w:jc w:val="center"/>
               <w:rPr>
-                <w:rFonts w:hint="eastAsia"/>
                 <w:sz w:val="22"/>
               </w:rPr>
             </w:pPr>
@@ -6258,19 +6139,16 @@
             <w:pPr>
               <w:jc w:val="center"/>
               <w:rPr>
-                <w:rFonts w:hint="eastAsia"/>
-                <w:sz w:val="22"/>
-              </w:rPr>
-            </w:pPr>
-            <w:r>
-              <w:rPr>
-                <w:rFonts w:hint="eastAsia"/>
-                <w:sz w:val="22"/>
-              </w:rPr>
-              <w:t>X</w:t>
-            </w:r>
-            <w:bookmarkStart w:id="0" w:name="_GoBack"/>
-            <w:bookmarkEnd w:id="0"/>
+                <w:sz w:val="22"/>
+              </w:rPr>
+            </w:pPr>
+            <w:r>
+              <w:rPr>
+                <w:rFonts w:hint="eastAsia"/>
+                <w:sz w:val="22"/>
+              </w:rPr>
+              <w:t>X</w:t>
+            </w:r>
           </w:p>
         </w:tc>
       </w:tr>
@@ -6286,10 +6164,16 @@
             <w:pPr>
               <w:jc w:val="center"/>
               <w:rPr>
-                <w:rFonts w:hint="eastAsia"/>
-                <w:sz w:val="22"/>
-              </w:rPr>
-            </w:pPr>
+                <w:sz w:val="22"/>
+              </w:rPr>
+            </w:pPr>
+            <w:r>
+              <w:rPr>
+                <w:rFonts w:hint="eastAsia"/>
+                <w:sz w:val="22"/>
+              </w:rPr>
+              <w:t>친구 목록 조회</w:t>
+            </w:r>
           </w:p>
         </w:tc>
         <w:tc>
@@ -6300,10 +6184,16 @@
             <w:pPr>
               <w:jc w:val="center"/>
               <w:rPr>
-                <w:rFonts w:hint="eastAsia"/>
-                <w:sz w:val="22"/>
-              </w:rPr>
-            </w:pPr>
+                <w:sz w:val="22"/>
+              </w:rPr>
+            </w:pPr>
+            <w:r>
+              <w:rPr>
+                <w:rFonts w:hint="eastAsia"/>
+                <w:sz w:val="22"/>
+              </w:rPr>
+              <w:t>친구 목록 조회</w:t>
+            </w:r>
           </w:p>
         </w:tc>
         <w:tc>
@@ -6314,10 +6204,16 @@
             <w:pPr>
               <w:jc w:val="center"/>
               <w:rPr>
-                <w:rFonts w:hint="eastAsia"/>
-                <w:sz w:val="22"/>
-              </w:rPr>
-            </w:pPr>
+                <w:sz w:val="22"/>
+              </w:rPr>
+            </w:pPr>
+            <w:r>
+              <w:rPr>
+                <w:rFonts w:hint="eastAsia"/>
+                <w:sz w:val="22"/>
+              </w:rPr>
+              <w:t>GET</w:t>
+            </w:r>
           </w:p>
         </w:tc>
         <w:tc>
@@ -6328,10 +6224,16 @@
             <w:pPr>
               <w:jc w:val="center"/>
               <w:rPr>
-                <w:rFonts w:hint="eastAsia"/>
-                <w:sz w:val="22"/>
-              </w:rPr>
-            </w:pPr>
+                <w:sz w:val="22"/>
+              </w:rPr>
+            </w:pPr>
+            <w:r>
+              <w:rPr>
+                <w:rFonts w:hint="eastAsia"/>
+                <w:sz w:val="22"/>
+              </w:rPr>
+              <w:t>/friend</w:t>
+            </w:r>
           </w:p>
         </w:tc>
         <w:tc>
@@ -6342,10 +6244,16 @@
             <w:pPr>
               <w:jc w:val="center"/>
               <w:rPr>
-                <w:rFonts w:hint="eastAsia"/>
-                <w:sz w:val="22"/>
-              </w:rPr>
-            </w:pPr>
+                <w:sz w:val="22"/>
+              </w:rPr>
+            </w:pPr>
+            <w:r>
+              <w:rPr>
+                <w:rFonts w:hint="eastAsia"/>
+                <w:sz w:val="22"/>
+              </w:rPr>
+              <w:t>X</w:t>
+            </w:r>
           </w:p>
         </w:tc>
         <w:tc>
@@ -6356,10 +6264,16 @@
             <w:pPr>
               <w:jc w:val="center"/>
               <w:rPr>
-                <w:rFonts w:hint="eastAsia"/>
-                <w:sz w:val="22"/>
-              </w:rPr>
-            </w:pPr>
+                <w:sz w:val="22"/>
+              </w:rPr>
+            </w:pPr>
+            <w:r>
+              <w:rPr>
+                <w:rFonts w:hint="eastAsia"/>
+                <w:sz w:val="22"/>
+              </w:rPr>
+              <w:t>X</w:t>
+            </w:r>
           </w:p>
         </w:tc>
         <w:tc>
@@ -6373,6 +6287,13 @@
                 <w:sz w:val="22"/>
               </w:rPr>
             </w:pPr>
+            <w:r>
+              <w:rPr>
+                <w:rFonts w:hint="eastAsia"/>
+                <w:sz w:val="22"/>
+              </w:rPr>
+              <w:t>X</w:t>
+            </w:r>
           </w:p>
         </w:tc>
         <w:tc>
@@ -6383,10 +6304,16 @@
             <w:pPr>
               <w:jc w:val="center"/>
               <w:rPr>
-                <w:rFonts w:hint="eastAsia"/>
-                <w:sz w:val="22"/>
-              </w:rPr>
-            </w:pPr>
+                <w:sz w:val="22"/>
+              </w:rPr>
+            </w:pPr>
+            <w:r>
+              <w:rPr>
+                <w:rFonts w:hint="eastAsia"/>
+                <w:sz w:val="22"/>
+              </w:rPr>
+              <w:t>200</w:t>
+            </w:r>
           </w:p>
         </w:tc>
         <w:tc>
@@ -6410,10 +6337,70 @@
             <w:pPr>
               <w:jc w:val="center"/>
               <w:rPr>
-                <w:rFonts w:hint="eastAsia"/>
-                <w:sz w:val="22"/>
-              </w:rPr>
-            </w:pPr>
+                <w:sz w:val="22"/>
+              </w:rPr>
+            </w:pPr>
+            <w:r>
+              <w:rPr>
+                <w:sz w:val="22"/>
+              </w:rPr>
+              <w:t>f</w:t>
+            </w:r>
+            <w:r>
+              <w:rPr>
+                <w:rFonts w:hint="eastAsia"/>
+                <w:sz w:val="22"/>
+              </w:rPr>
+              <w:t>riend_</w:t>
+            </w:r>
+            <w:r>
+              <w:rPr>
+                <w:sz w:val="22"/>
+              </w:rPr>
+              <w:t>id : String</w:t>
+            </w:r>
+          </w:p>
+          <w:p>
+            <w:pPr>
+              <w:jc w:val="center"/>
+              <w:rPr>
+                <w:sz w:val="22"/>
+              </w:rPr>
+            </w:pPr>
+            <w:r>
+              <w:rPr>
+                <w:sz w:val="22"/>
+              </w:rPr>
+              <w:t>phone_number : String</w:t>
+            </w:r>
+          </w:p>
+          <w:p>
+            <w:pPr>
+              <w:jc w:val="center"/>
+              <w:rPr>
+                <w:sz w:val="22"/>
+              </w:rPr>
+            </w:pPr>
+            <w:r>
+              <w:rPr>
+                <w:sz w:val="22"/>
+              </w:rPr>
+              <w:t>email : String</w:t>
+            </w:r>
+          </w:p>
+          <w:p>
+            <w:pPr>
+              <w:jc w:val="center"/>
+              <w:rPr>
+                <w:sz w:val="22"/>
+              </w:rPr>
+            </w:pPr>
+            <w:r>
+              <w:rPr>
+                <w:sz w:val="22"/>
+              </w:rPr>
+              <w:t>name : String</w:t>
+            </w:r>
           </w:p>
         </w:tc>
         <w:tc>
@@ -6424,10 +6411,16 @@
             <w:pPr>
               <w:jc w:val="center"/>
               <w:rPr>
-                <w:rFonts w:hint="eastAsia"/>
-                <w:sz w:val="22"/>
-              </w:rPr>
-            </w:pPr>
+                <w:sz w:val="22"/>
+              </w:rPr>
+            </w:pPr>
+            <w:r>
+              <w:rPr>
+                <w:rFonts w:hint="eastAsia"/>
+                <w:sz w:val="22"/>
+              </w:rPr>
+              <w:t>204</w:t>
+            </w:r>
           </w:p>
         </w:tc>
       </w:tr>
@@ -6443,10 +6436,16 @@
             <w:pPr>
               <w:jc w:val="center"/>
               <w:rPr>
-                <w:rFonts w:hint="eastAsia"/>
-                <w:sz w:val="22"/>
-              </w:rPr>
-            </w:pPr>
+                <w:sz w:val="22"/>
+              </w:rPr>
+            </w:pPr>
+            <w:r>
+              <w:rPr>
+                <w:rFonts w:hint="eastAsia"/>
+                <w:sz w:val="22"/>
+              </w:rPr>
+              <w:t>친구 삭제</w:t>
+            </w:r>
           </w:p>
         </w:tc>
         <w:tc>
@@ -6457,10 +6456,16 @@
             <w:pPr>
               <w:jc w:val="center"/>
               <w:rPr>
-                <w:rFonts w:hint="eastAsia"/>
-                <w:sz w:val="22"/>
-              </w:rPr>
-            </w:pPr>
+                <w:sz w:val="22"/>
+              </w:rPr>
+            </w:pPr>
+            <w:r>
+              <w:rPr>
+                <w:rFonts w:hint="eastAsia"/>
+                <w:sz w:val="22"/>
+              </w:rPr>
+              <w:t>친구 삭제</w:t>
+            </w:r>
           </w:p>
         </w:tc>
         <w:tc>
@@ -6471,10 +6476,16 @@
             <w:pPr>
               <w:jc w:val="center"/>
               <w:rPr>
-                <w:rFonts w:hint="eastAsia"/>
-                <w:sz w:val="22"/>
-              </w:rPr>
-            </w:pPr>
+                <w:sz w:val="22"/>
+              </w:rPr>
+            </w:pPr>
+            <w:r>
+              <w:rPr>
+                <w:rFonts w:hint="eastAsia"/>
+                <w:sz w:val="22"/>
+              </w:rPr>
+              <w:t>POST</w:t>
+            </w:r>
           </w:p>
         </w:tc>
         <w:tc>
@@ -6485,10 +6496,16 @@
             <w:pPr>
               <w:jc w:val="center"/>
               <w:rPr>
-                <w:rFonts w:hint="eastAsia"/>
-                <w:sz w:val="22"/>
-              </w:rPr>
-            </w:pPr>
+                <w:sz w:val="22"/>
+              </w:rPr>
+            </w:pPr>
+            <w:r>
+              <w:rPr>
+                <w:rFonts w:hint="eastAsia"/>
+                <w:sz w:val="22"/>
+              </w:rPr>
+              <w:t>/friend/delete</w:t>
+            </w:r>
           </w:p>
         </w:tc>
         <w:tc>
@@ -6499,10 +6516,16 @@
             <w:pPr>
               <w:jc w:val="center"/>
               <w:rPr>
-                <w:rFonts w:hint="eastAsia"/>
-                <w:sz w:val="22"/>
-              </w:rPr>
-            </w:pPr>
+                <w:sz w:val="22"/>
+              </w:rPr>
+            </w:pPr>
+            <w:r>
+              <w:rPr>
+                <w:rFonts w:hint="eastAsia"/>
+                <w:sz w:val="22"/>
+              </w:rPr>
+              <w:t>X</w:t>
+            </w:r>
           </w:p>
         </w:tc>
         <w:tc>
@@ -6513,10 +6536,16 @@
             <w:pPr>
               <w:jc w:val="center"/>
               <w:rPr>
-                <w:rFonts w:hint="eastAsia"/>
-                <w:sz w:val="22"/>
-              </w:rPr>
-            </w:pPr>
+                <w:sz w:val="22"/>
+              </w:rPr>
+            </w:pPr>
+            <w:r>
+              <w:rPr>
+                <w:rFonts w:hint="eastAsia"/>
+                <w:sz w:val="22"/>
+              </w:rPr>
+              <w:t>X</w:t>
+            </w:r>
           </w:p>
         </w:tc>
         <w:tc>
@@ -6530,6 +6559,25 @@
                 <w:sz w:val="22"/>
               </w:rPr>
             </w:pPr>
+            <w:r>
+              <w:rPr>
+                <w:sz w:val="22"/>
+              </w:rPr>
+              <w:t>i</w:t>
+            </w:r>
+            <w:r>
+              <w:rPr>
+                <w:rFonts w:hint="eastAsia"/>
+                <w:sz w:val="22"/>
+              </w:rPr>
+              <w:t xml:space="preserve">d </w:t>
+            </w:r>
+            <w:r>
+              <w:rPr>
+                <w:sz w:val="22"/>
+              </w:rPr>
+              <w:t>: String</w:t>
+            </w:r>
           </w:p>
         </w:tc>
         <w:tc>
@@ -6540,10 +6588,18 @@
             <w:pPr>
               <w:jc w:val="center"/>
               <w:rPr>
-                <w:rFonts w:hint="eastAsia"/>
-                <w:sz w:val="22"/>
-              </w:rPr>
-            </w:pPr>
+                <w:sz w:val="22"/>
+              </w:rPr>
+            </w:pPr>
+            <w:r>
+              <w:rPr>
+                <w:rFonts w:hint="eastAsia"/>
+                <w:sz w:val="22"/>
+              </w:rPr>
+              <w:t>201</w:t>
+            </w:r>
+            <w:bookmarkStart w:id="0" w:name="_GoBack"/>
+            <w:bookmarkEnd w:id="0"/>
           </w:p>
         </w:tc>
         <w:tc>
@@ -6557,6 +6613,13 @@
                 <w:sz w:val="22"/>
               </w:rPr>
             </w:pPr>
+            <w:r>
+              <w:rPr>
+                <w:rFonts w:hint="eastAsia"/>
+                <w:sz w:val="22"/>
+              </w:rPr>
+              <w:t>X</w:t>
+            </w:r>
           </w:p>
         </w:tc>
         <w:tc>
@@ -6567,10 +6630,16 @@
             <w:pPr>
               <w:jc w:val="center"/>
               <w:rPr>
-                <w:rFonts w:hint="eastAsia"/>
-                <w:sz w:val="22"/>
-              </w:rPr>
-            </w:pPr>
+                <w:sz w:val="22"/>
+              </w:rPr>
+            </w:pPr>
+            <w:r>
+              <w:rPr>
+                <w:rFonts w:hint="eastAsia"/>
+                <w:sz w:val="22"/>
+              </w:rPr>
+              <w:t>X</w:t>
+            </w:r>
           </w:p>
         </w:tc>
         <w:tc>
@@ -6581,10 +6650,16 @@
             <w:pPr>
               <w:jc w:val="center"/>
               <w:rPr>
-                <w:rFonts w:hint="eastAsia"/>
-                <w:sz w:val="22"/>
-              </w:rPr>
-            </w:pPr>
+                <w:sz w:val="22"/>
+              </w:rPr>
+            </w:pPr>
+            <w:r>
+              <w:rPr>
+                <w:rFonts w:hint="eastAsia"/>
+                <w:sz w:val="22"/>
+              </w:rPr>
+              <w:t>X</w:t>
+            </w:r>
           </w:p>
         </w:tc>
       </w:tr>
@@ -6600,7 +6675,6 @@
             <w:pPr>
               <w:jc w:val="center"/>
               <w:rPr>
-                <w:rFonts w:hint="eastAsia"/>
                 <w:sz w:val="22"/>
               </w:rPr>
             </w:pPr>
@@ -6614,7 +6688,6 @@
             <w:pPr>
               <w:jc w:val="center"/>
               <w:rPr>
-                <w:rFonts w:hint="eastAsia"/>
                 <w:sz w:val="22"/>
               </w:rPr>
             </w:pPr>
@@ -6628,7 +6701,6 @@
             <w:pPr>
               <w:jc w:val="center"/>
               <w:rPr>
-                <w:rFonts w:hint="eastAsia"/>
                 <w:sz w:val="22"/>
               </w:rPr>
             </w:pPr>
@@ -6642,7 +6714,6 @@
             <w:pPr>
               <w:jc w:val="center"/>
               <w:rPr>
-                <w:rFonts w:hint="eastAsia"/>
                 <w:sz w:val="22"/>
               </w:rPr>
             </w:pPr>
@@ -6656,7 +6727,6 @@
             <w:pPr>
               <w:jc w:val="center"/>
               <w:rPr>
-                <w:rFonts w:hint="eastAsia"/>
                 <w:sz w:val="22"/>
               </w:rPr>
             </w:pPr>
@@ -6670,7 +6740,6 @@
             <w:pPr>
               <w:jc w:val="center"/>
               <w:rPr>
-                <w:rFonts w:hint="eastAsia"/>
                 <w:sz w:val="22"/>
               </w:rPr>
             </w:pPr>
@@ -6697,7 +6766,6 @@
             <w:pPr>
               <w:jc w:val="center"/>
               <w:rPr>
-                <w:rFonts w:hint="eastAsia"/>
                 <w:sz w:val="22"/>
               </w:rPr>
             </w:pPr>
@@ -6724,7 +6792,6 @@
             <w:pPr>
               <w:jc w:val="center"/>
               <w:rPr>
-                <w:rFonts w:hint="eastAsia"/>
                 <w:sz w:val="22"/>
               </w:rPr>
             </w:pPr>
@@ -6738,7 +6805,6 @@
             <w:pPr>
               <w:jc w:val="center"/>
               <w:rPr>
-                <w:rFonts w:hint="eastAsia"/>
                 <w:sz w:val="22"/>
               </w:rPr>
             </w:pPr>
@@ -6757,7 +6823,6 @@
             <w:pPr>
               <w:jc w:val="center"/>
               <w:rPr>
-                <w:rFonts w:hint="eastAsia"/>
                 <w:sz w:val="22"/>
               </w:rPr>
             </w:pPr>
@@ -6771,7 +6836,6 @@
             <w:pPr>
               <w:jc w:val="center"/>
               <w:rPr>
-                <w:rFonts w:hint="eastAsia"/>
                 <w:sz w:val="22"/>
               </w:rPr>
             </w:pPr>
@@ -6785,7 +6849,6 @@
             <w:pPr>
               <w:jc w:val="center"/>
               <w:rPr>
-                <w:rFonts w:hint="eastAsia"/>
                 <w:sz w:val="22"/>
               </w:rPr>
             </w:pPr>
@@ -6799,7 +6862,6 @@
             <w:pPr>
               <w:jc w:val="center"/>
               <w:rPr>
-                <w:rFonts w:hint="eastAsia"/>
                 <w:sz w:val="22"/>
               </w:rPr>
             </w:pPr>
@@ -6813,7 +6875,6 @@
             <w:pPr>
               <w:jc w:val="center"/>
               <w:rPr>
-                <w:rFonts w:hint="eastAsia"/>
                 <w:sz w:val="22"/>
               </w:rPr>
             </w:pPr>
@@ -6827,7 +6888,6 @@
             <w:pPr>
               <w:jc w:val="center"/>
               <w:rPr>
-                <w:rFonts w:hint="eastAsia"/>
                 <w:sz w:val="22"/>
               </w:rPr>
             </w:pPr>
@@ -6854,7 +6914,6 @@
             <w:pPr>
               <w:jc w:val="center"/>
               <w:rPr>
-                <w:rFonts w:hint="eastAsia"/>
                 <w:sz w:val="22"/>
               </w:rPr>
             </w:pPr>
@@ -6881,7 +6940,6 @@
             <w:pPr>
               <w:jc w:val="center"/>
               <w:rPr>
-                <w:rFonts w:hint="eastAsia"/>
                 <w:sz w:val="22"/>
               </w:rPr>
             </w:pPr>
@@ -6895,7 +6953,6 @@
             <w:pPr>
               <w:jc w:val="center"/>
               <w:rPr>
-                <w:rFonts w:hint="eastAsia"/>
                 <w:sz w:val="22"/>
               </w:rPr>
             </w:pPr>
@@ -6914,7 +6971,6 @@
             <w:pPr>
               <w:jc w:val="center"/>
               <w:rPr>
-                <w:rFonts w:hint="eastAsia"/>
                 <w:sz w:val="22"/>
               </w:rPr>
             </w:pPr>
@@ -6928,7 +6984,6 @@
             <w:pPr>
               <w:jc w:val="center"/>
               <w:rPr>
-                <w:rFonts w:hint="eastAsia"/>
                 <w:sz w:val="22"/>
               </w:rPr>
             </w:pPr>
@@ -6942,7 +6997,6 @@
             <w:pPr>
               <w:jc w:val="center"/>
               <w:rPr>
-                <w:rFonts w:hint="eastAsia"/>
                 <w:sz w:val="22"/>
               </w:rPr>
             </w:pPr>
@@ -6956,7 +7010,6 @@
             <w:pPr>
               <w:jc w:val="center"/>
               <w:rPr>
-                <w:rFonts w:hint="eastAsia"/>
                 <w:sz w:val="22"/>
               </w:rPr>
             </w:pPr>
@@ -6970,7 +7023,6 @@
             <w:pPr>
               <w:jc w:val="center"/>
               <w:rPr>
-                <w:rFonts w:hint="eastAsia"/>
                 <w:sz w:val="22"/>
               </w:rPr>
             </w:pPr>
@@ -6984,7 +7036,6 @@
             <w:pPr>
               <w:jc w:val="center"/>
               <w:rPr>
-                <w:rFonts w:hint="eastAsia"/>
                 <w:sz w:val="22"/>
               </w:rPr>
             </w:pPr>
@@ -7011,7 +7062,6 @@
             <w:pPr>
               <w:jc w:val="center"/>
               <w:rPr>
-                <w:rFonts w:hint="eastAsia"/>
                 <w:sz w:val="22"/>
               </w:rPr>
             </w:pPr>
@@ -7038,7 +7088,6 @@
             <w:pPr>
               <w:jc w:val="center"/>
               <w:rPr>
-                <w:rFonts w:hint="eastAsia"/>
                 <w:sz w:val="22"/>
               </w:rPr>
             </w:pPr>
@@ -7052,7 +7101,6 @@
             <w:pPr>
               <w:jc w:val="center"/>
               <w:rPr>
-                <w:rFonts w:hint="eastAsia"/>
                 <w:sz w:val="22"/>
               </w:rPr>
             </w:pPr>
@@ -7071,7 +7119,6 @@
             <w:pPr>
               <w:jc w:val="center"/>
               <w:rPr>
-                <w:rFonts w:hint="eastAsia"/>
                 <w:sz w:val="22"/>
               </w:rPr>
             </w:pPr>
@@ -7085,7 +7132,6 @@
             <w:pPr>
               <w:jc w:val="center"/>
               <w:rPr>
-                <w:rFonts w:hint="eastAsia"/>
                 <w:sz w:val="22"/>
               </w:rPr>
             </w:pPr>
@@ -7099,7 +7145,6 @@
             <w:pPr>
               <w:jc w:val="center"/>
               <w:rPr>
-                <w:rFonts w:hint="eastAsia"/>
                 <w:sz w:val="22"/>
               </w:rPr>
             </w:pPr>
@@ -7113,7 +7158,6 @@
             <w:pPr>
               <w:jc w:val="center"/>
               <w:rPr>
-                <w:rFonts w:hint="eastAsia"/>
                 <w:sz w:val="22"/>
               </w:rPr>
             </w:pPr>
@@ -7127,7 +7171,6 @@
             <w:pPr>
               <w:jc w:val="center"/>
               <w:rPr>
-                <w:rFonts w:hint="eastAsia"/>
                 <w:sz w:val="22"/>
               </w:rPr>
             </w:pPr>
@@ -7141,7 +7184,6 @@
             <w:pPr>
               <w:jc w:val="center"/>
               <w:rPr>
-                <w:rFonts w:hint="eastAsia"/>
                 <w:sz w:val="22"/>
               </w:rPr>
             </w:pPr>
@@ -7168,7 +7210,6 @@
             <w:pPr>
               <w:jc w:val="center"/>
               <w:rPr>
-                <w:rFonts w:hint="eastAsia"/>
                 <w:sz w:val="22"/>
               </w:rPr>
             </w:pPr>
@@ -7195,7 +7236,6 @@
             <w:pPr>
               <w:jc w:val="center"/>
               <w:rPr>
-                <w:rFonts w:hint="eastAsia"/>
                 <w:sz w:val="22"/>
               </w:rPr>
             </w:pPr>
@@ -7209,7 +7249,6 @@
             <w:pPr>
               <w:jc w:val="center"/>
               <w:rPr>
-                <w:rFonts w:hint="eastAsia"/>
                 <w:sz w:val="22"/>
               </w:rPr>
             </w:pPr>
@@ -7228,7 +7267,6 @@
             <w:pPr>
               <w:jc w:val="center"/>
               <w:rPr>
-                <w:rFonts w:hint="eastAsia"/>
                 <w:sz w:val="22"/>
               </w:rPr>
             </w:pPr>
@@ -7242,7 +7280,6 @@
             <w:pPr>
               <w:jc w:val="center"/>
               <w:rPr>
-                <w:rFonts w:hint="eastAsia"/>
                 <w:sz w:val="22"/>
               </w:rPr>
             </w:pPr>
@@ -7256,7 +7293,6 @@
             <w:pPr>
               <w:jc w:val="center"/>
               <w:rPr>
-                <w:rFonts w:hint="eastAsia"/>
                 <w:sz w:val="22"/>
               </w:rPr>
             </w:pPr>
@@ -7270,7 +7306,6 @@
             <w:pPr>
               <w:jc w:val="center"/>
               <w:rPr>
-                <w:rFonts w:hint="eastAsia"/>
                 <w:sz w:val="22"/>
               </w:rPr>
             </w:pPr>
@@ -7284,7 +7319,6 @@
             <w:pPr>
               <w:jc w:val="center"/>
               <w:rPr>
-                <w:rFonts w:hint="eastAsia"/>
                 <w:sz w:val="22"/>
               </w:rPr>
             </w:pPr>
@@ -7298,7 +7332,6 @@
             <w:pPr>
               <w:jc w:val="center"/>
               <w:rPr>
-                <w:rFonts w:hint="eastAsia"/>
                 <w:sz w:val="22"/>
               </w:rPr>
             </w:pPr>
@@ -7325,7 +7358,6 @@
             <w:pPr>
               <w:jc w:val="center"/>
               <w:rPr>
-                <w:rFonts w:hint="eastAsia"/>
                 <w:sz w:val="22"/>
               </w:rPr>
             </w:pPr>
@@ -7352,7 +7384,6 @@
             <w:pPr>
               <w:jc w:val="center"/>
               <w:rPr>
-                <w:rFonts w:hint="eastAsia"/>
                 <w:sz w:val="22"/>
               </w:rPr>
             </w:pPr>
@@ -7366,7 +7397,302 @@
             <w:pPr>
               <w:jc w:val="center"/>
               <w:rPr>
-                <w:rFonts w:hint="eastAsia"/>
+                <w:sz w:val="22"/>
+              </w:rPr>
+            </w:pPr>
+          </w:p>
+        </w:tc>
+      </w:tr>
+      <w:tr>
+        <w:trPr>
+          <w:trHeight w:val="551"/>
+        </w:trPr>
+        <w:tc>
+          <w:tcPr>
+            <w:tcW w:w="2544" w:type="dxa"/>
+          </w:tcPr>
+          <w:p>
+            <w:pPr>
+              <w:jc w:val="center"/>
+              <w:rPr>
+                <w:sz w:val="22"/>
+              </w:rPr>
+            </w:pPr>
+          </w:p>
+        </w:tc>
+        <w:tc>
+          <w:tcPr>
+            <w:tcW w:w="3410" w:type="dxa"/>
+          </w:tcPr>
+          <w:p>
+            <w:pPr>
+              <w:jc w:val="center"/>
+              <w:rPr>
+                <w:sz w:val="22"/>
+              </w:rPr>
+            </w:pPr>
+          </w:p>
+        </w:tc>
+        <w:tc>
+          <w:tcPr>
+            <w:tcW w:w="1131" w:type="dxa"/>
+          </w:tcPr>
+          <w:p>
+            <w:pPr>
+              <w:jc w:val="center"/>
+              <w:rPr>
+                <w:sz w:val="22"/>
+              </w:rPr>
+            </w:pPr>
+          </w:p>
+        </w:tc>
+        <w:tc>
+          <w:tcPr>
+            <w:tcW w:w="3928" w:type="dxa"/>
+          </w:tcPr>
+          <w:p>
+            <w:pPr>
+              <w:jc w:val="center"/>
+              <w:rPr>
+                <w:sz w:val="22"/>
+              </w:rPr>
+            </w:pPr>
+          </w:p>
+        </w:tc>
+        <w:tc>
+          <w:tcPr>
+            <w:tcW w:w="1128" w:type="dxa"/>
+          </w:tcPr>
+          <w:p>
+            <w:pPr>
+              <w:jc w:val="center"/>
+              <w:rPr>
+                <w:sz w:val="22"/>
+              </w:rPr>
+            </w:pPr>
+          </w:p>
+        </w:tc>
+        <w:tc>
+          <w:tcPr>
+            <w:tcW w:w="3666" w:type="dxa"/>
+          </w:tcPr>
+          <w:p>
+            <w:pPr>
+              <w:jc w:val="center"/>
+              <w:rPr>
+                <w:sz w:val="22"/>
+              </w:rPr>
+            </w:pPr>
+          </w:p>
+        </w:tc>
+        <w:tc>
+          <w:tcPr>
+            <w:tcW w:w="3692" w:type="dxa"/>
+          </w:tcPr>
+          <w:p>
+            <w:pPr>
+              <w:jc w:val="center"/>
+              <w:rPr>
+                <w:sz w:val="22"/>
+              </w:rPr>
+            </w:pPr>
+          </w:p>
+        </w:tc>
+        <w:tc>
+          <w:tcPr>
+            <w:tcW w:w="1454" w:type="dxa"/>
+          </w:tcPr>
+          <w:p>
+            <w:pPr>
+              <w:jc w:val="center"/>
+              <w:rPr>
+                <w:sz w:val="22"/>
+              </w:rPr>
+            </w:pPr>
+          </w:p>
+        </w:tc>
+        <w:tc>
+          <w:tcPr>
+            <w:tcW w:w="1536" w:type="dxa"/>
+          </w:tcPr>
+          <w:p>
+            <w:pPr>
+              <w:jc w:val="center"/>
+              <w:rPr>
+                <w:sz w:val="22"/>
+              </w:rPr>
+            </w:pPr>
+          </w:p>
+        </w:tc>
+        <w:tc>
+          <w:tcPr>
+            <w:tcW w:w="3667" w:type="dxa"/>
+          </w:tcPr>
+          <w:p>
+            <w:pPr>
+              <w:jc w:val="center"/>
+              <w:rPr>
+                <w:sz w:val="22"/>
+              </w:rPr>
+            </w:pPr>
+          </w:p>
+        </w:tc>
+        <w:tc>
+          <w:tcPr>
+            <w:tcW w:w="1454" w:type="dxa"/>
+          </w:tcPr>
+          <w:p>
+            <w:pPr>
+              <w:jc w:val="center"/>
+              <w:rPr>
+                <w:sz w:val="22"/>
+              </w:rPr>
+            </w:pPr>
+          </w:p>
+        </w:tc>
+      </w:tr>
+      <w:tr>
+        <w:trPr>
+          <w:trHeight w:val="551"/>
+        </w:trPr>
+        <w:tc>
+          <w:tcPr>
+            <w:tcW w:w="2544" w:type="dxa"/>
+          </w:tcPr>
+          <w:p>
+            <w:pPr>
+              <w:jc w:val="center"/>
+              <w:rPr>
+                <w:sz w:val="22"/>
+              </w:rPr>
+            </w:pPr>
+          </w:p>
+        </w:tc>
+        <w:tc>
+          <w:tcPr>
+            <w:tcW w:w="3410" w:type="dxa"/>
+          </w:tcPr>
+          <w:p>
+            <w:pPr>
+              <w:jc w:val="center"/>
+              <w:rPr>
+                <w:sz w:val="22"/>
+              </w:rPr>
+            </w:pPr>
+          </w:p>
+        </w:tc>
+        <w:tc>
+          <w:tcPr>
+            <w:tcW w:w="1131" w:type="dxa"/>
+          </w:tcPr>
+          <w:p>
+            <w:pPr>
+              <w:jc w:val="center"/>
+              <w:rPr>
+                <w:sz w:val="22"/>
+              </w:rPr>
+            </w:pPr>
+          </w:p>
+        </w:tc>
+        <w:tc>
+          <w:tcPr>
+            <w:tcW w:w="3928" w:type="dxa"/>
+          </w:tcPr>
+          <w:p>
+            <w:pPr>
+              <w:jc w:val="center"/>
+              <w:rPr>
+                <w:sz w:val="22"/>
+              </w:rPr>
+            </w:pPr>
+          </w:p>
+        </w:tc>
+        <w:tc>
+          <w:tcPr>
+            <w:tcW w:w="1128" w:type="dxa"/>
+          </w:tcPr>
+          <w:p>
+            <w:pPr>
+              <w:jc w:val="center"/>
+              <w:rPr>
+                <w:sz w:val="22"/>
+              </w:rPr>
+            </w:pPr>
+          </w:p>
+        </w:tc>
+        <w:tc>
+          <w:tcPr>
+            <w:tcW w:w="3666" w:type="dxa"/>
+          </w:tcPr>
+          <w:p>
+            <w:pPr>
+              <w:jc w:val="center"/>
+              <w:rPr>
+                <w:sz w:val="22"/>
+              </w:rPr>
+            </w:pPr>
+          </w:p>
+        </w:tc>
+        <w:tc>
+          <w:tcPr>
+            <w:tcW w:w="3692" w:type="dxa"/>
+          </w:tcPr>
+          <w:p>
+            <w:pPr>
+              <w:jc w:val="center"/>
+              <w:rPr>
+                <w:sz w:val="22"/>
+              </w:rPr>
+            </w:pPr>
+          </w:p>
+        </w:tc>
+        <w:tc>
+          <w:tcPr>
+            <w:tcW w:w="1454" w:type="dxa"/>
+          </w:tcPr>
+          <w:p>
+            <w:pPr>
+              <w:jc w:val="center"/>
+              <w:rPr>
+                <w:sz w:val="22"/>
+              </w:rPr>
+            </w:pPr>
+          </w:p>
+        </w:tc>
+        <w:tc>
+          <w:tcPr>
+            <w:tcW w:w="1536" w:type="dxa"/>
+          </w:tcPr>
+          <w:p>
+            <w:pPr>
+              <w:jc w:val="center"/>
+              <w:rPr>
+                <w:sz w:val="22"/>
+              </w:rPr>
+            </w:pPr>
+          </w:p>
+        </w:tc>
+        <w:tc>
+          <w:tcPr>
+            <w:tcW w:w="3667" w:type="dxa"/>
+          </w:tcPr>
+          <w:p>
+            <w:pPr>
+              <w:jc w:val="center"/>
+              <w:rPr>
+                <w:sz w:val="22"/>
+              </w:rPr>
+            </w:pPr>
+          </w:p>
+        </w:tc>
+        <w:tc>
+          <w:tcPr>
+            <w:tcW w:w="1454" w:type="dxa"/>
+          </w:tcPr>
+          <w:p>
+            <w:pPr>
+              <w:jc w:val="center"/>
+              <w:rPr>
                 <w:sz w:val="22"/>
               </w:rPr>
             </w:pPr>
@@ -7374,13 +7700,7 @@
         </w:tc>
       </w:tr>
     </w:tbl>
-    <w:p>
-      <w:pPr>
-        <w:rPr>
-          <w:rFonts w:hint="eastAsia"/>
-        </w:rPr>
-      </w:pPr>
-    </w:p>
+    <w:p/>
     <w:sectPr>
       <w:pgSz w:w="11906" w:h="16838"/>
       <w:pgMar w:top="1701" w:right="1440" w:bottom="1440" w:left="1440" w:header="851" w:footer="992" w:gutter="0"/>

</xml_diff>